<commit_message>
updated third party licenses for Librosa and SoundFile
</commit_message>
<xml_diff>
--- a/THIRD-PARTY-NOTICES.docx
+++ b/THIRD-PARTY-NOTICES.docx
@@ -71,6 +71,285 @@
     <w:p>
       <w:pPr>
         <w:pStyle w:val="Normal"/>
+        <w:rPr>
+          <w:b/>
+          <w:b/>
+          <w:bCs/>
+        </w:rPr>
+      </w:pPr>
+      <w:r>
+        <w:rPr>
+          <w:b/>
+          <w:bCs/>
+          <w:highlight w:val="yellow"/>
+        </w:rPr>
+        <w:t>------------------------------------------</w:t>
+      </w:r>
+    </w:p>
+    <w:p>
+      <w:pPr>
+        <w:pStyle w:val="Normal"/>
+        <w:rPr>
+          <w:b/>
+          <w:b/>
+          <w:bCs/>
+        </w:rPr>
+      </w:pPr>
+      <w:r>
+        <w:rPr>
+          <w:b/>
+          <w:bCs/>
+          <w:highlight w:val="yellow"/>
+        </w:rPr>
+        <w:t>SoundFile</w:t>
+      </w:r>
+    </w:p>
+    <w:p>
+      <w:pPr>
+        <w:pStyle w:val="Normal"/>
+        <w:rPr>
+          <w:b/>
+          <w:b/>
+          <w:bCs/>
+        </w:rPr>
+      </w:pPr>
+      <w:r>
+        <w:rPr>
+          <w:b/>
+          <w:bCs/>
+          <w:highlight w:val="yellow"/>
+        </w:rPr>
+        <w:t>SoundFile is BSD licensed (BSD 3-Clause License).</w:t>
+      </w:r>
+    </w:p>
+    <w:p>
+      <w:pPr>
+        <w:pStyle w:val="Normal"/>
+        <w:spacing w:before="0" w:after="0"/>
+        <w:rPr/>
+      </w:pPr>
+      <w:r>
+        <w:rPr/>
+        <w:t>(c) 2013, Bastian Bechtold</w:t>
+      </w:r>
+    </w:p>
+    <w:p>
+      <w:pPr>
+        <w:pStyle w:val="Normal"/>
+        <w:spacing w:before="0" w:after="0"/>
+        <w:rPr/>
+      </w:pPr>
+      <w:r>
+        <w:rPr/>
+      </w:r>
+    </w:p>
+    <w:p>
+      <w:pPr>
+        <w:pStyle w:val="TextBody"/>
+        <w:rPr>
+          <w:b/>
+          <w:b/>
+          <w:bCs/>
+        </w:rPr>
+      </w:pPr>
+      <w:r>
+        <w:rPr>
+          <w:b/>
+          <w:bCs/>
+          <w:highlight w:val="yellow"/>
+        </w:rPr>
+        <w:t>Redistribution and use in source and binary forms, with or without modification, are permitted provided that the following conditions are met:</w:t>
+      </w:r>
+    </w:p>
+    <w:p>
+      <w:pPr>
+        <w:pStyle w:val="TextBody"/>
+        <w:rPr/>
+      </w:pPr>
+      <w:r>
+        <w:rPr/>
+        <w:t>1. Redistributions of source code must retain the above copyright notice, this list of conditions and the following disclaimer.</w:t>
+      </w:r>
+    </w:p>
+    <w:p>
+      <w:pPr>
+        <w:pStyle w:val="TextBody"/>
+        <w:rPr/>
+      </w:pPr>
+      <w:r>
+        <w:rPr/>
+        <w:t>2. Redistributions in binary form must reproduce the above copyright notice, this list of conditions and the following disclaimer in the documentation and/or other materials provided with the distribution.</w:t>
+      </w:r>
+    </w:p>
+    <w:p>
+      <w:pPr>
+        <w:pStyle w:val="TextBody"/>
+        <w:rPr/>
+      </w:pPr>
+      <w:r>
+        <w:rPr/>
+        <w:t>3. Neither the name of the copyright holder nor the names of its contributors may be used to endorse or promote products derived from this software without specific prior written permission.</w:t>
+      </w:r>
+    </w:p>
+    <w:p>
+      <w:pPr>
+        <w:pStyle w:val="TextBody"/>
+        <w:pBdr>
+          <w:bottom w:val="single" w:sz="2" w:space="2" w:color="000000"/>
+        </w:pBdr>
+        <w:rPr>
+          <w:b/>
+          <w:b/>
+          <w:bCs/>
+          <w:highlight w:val="yellow"/>
+        </w:rPr>
+      </w:pPr>
+      <w:r>
+        <w:rPr/>
+        <w:t>THIS SOFTWARE IS PROVIDED BY THE COPYRIGHT HOLDERS AND CONTRIBUTORS "AS IS" AND ANY EXPRESS OR IMPLIED WARRANTIES, INCLUDING, BUT NOT LIMITED TO, THE IMPLIED WARRANTIES OF MERCHANTABILITY AND FITNESS FOR A PARTICULAR PURPOSE ARE DISCLAIMED. IN NO EVENT SHALL THE COPYRIGHT HOLDER OR CONTRIBUTORS BE LIABLE FOR ANY DIRECT, INDIRECT, INCIDENTAL, SPECIAL, EXEMPLARY, OR CONSEQUENTIAL DAMAGES (INCLUDING, BUT NOT LIMITED TO, PROCUREMENT OF SUBSTITUTE GOODS OR SERVICES; LOSS OF USE, DATA, OR PROFITS; OR BUSINESS INTERRUPTION) HOWEVER CAUSED AND ON ANY THEORY OF LIABILITY, WHETHER IN CONTRACT, STRICT LIABILITY, OR TORT (INCLUDING NEGLIGENCE OR OTHERWISE) ARISING IN ANY WAY OUT OF THE USE OF THIS SOFTWARE, EVEN IF ADVISED OF THE POSSIBILITY OF SUCH DAMAGE.</w:t>
+      </w:r>
+    </w:p>
+    <w:p>
+      <w:pPr>
+        <w:pStyle w:val="Normal"/>
+        <w:rPr>
+          <w:highlight w:val="yellow"/>
+        </w:rPr>
+      </w:pPr>
+      <w:r>
+        <w:rPr>
+          <w:b/>
+          <w:bCs/>
+        </w:rPr>
+      </w:r>
+    </w:p>
+    <w:p>
+      <w:pPr>
+        <w:pStyle w:val="Normal"/>
+        <w:rPr>
+          <w:highlight w:val="yellow"/>
+        </w:rPr>
+      </w:pPr>
+      <w:r>
+        <w:rPr>
+          <w:b/>
+          <w:bCs/>
+        </w:rPr>
+      </w:r>
+    </w:p>
+    <w:p>
+      <w:pPr>
+        <w:pStyle w:val="Normal"/>
+        <w:rPr>
+          <w:highlight w:val="yellow"/>
+        </w:rPr>
+      </w:pPr>
+      <w:r>
+        <w:rPr>
+          <w:b/>
+          <w:bCs/>
+        </w:rPr>
+      </w:r>
+    </w:p>
+    <w:p>
+      <w:pPr>
+        <w:pStyle w:val="Normal"/>
+        <w:rPr>
+          <w:b/>
+          <w:b/>
+          <w:bCs/>
+        </w:rPr>
+      </w:pPr>
+      <w:r>
+        <w:rPr>
+          <w:b/>
+          <w:bCs/>
+          <w:highlight w:val="yellow"/>
+        </w:rPr>
+        <w:t>Librosa 0.7.1</w:t>
+      </w:r>
+    </w:p>
+    <w:p>
+      <w:pPr>
+        <w:pStyle w:val="Heading2"/>
+        <w:rPr/>
+      </w:pPr>
+      <w:bookmarkStart w:id="1" w:name="user-content-isc-license"/>
+      <w:bookmarkEnd w:id="1"/>
+      <w:r>
+        <w:rPr/>
+        <w:t>ISC License</w:t>
+      </w:r>
+    </w:p>
+    <w:p>
+      <w:pPr>
+        <w:sectPr>
+          <w:type w:val="nextPage"/>
+          <w:pgSz w:w="12240" w:h="15840"/>
+          <w:pgMar w:left="1440" w:right="1440" w:header="0" w:top="1440" w:footer="0" w:bottom="1440" w:gutter="0"/>
+          <w:pgNumType w:fmt="decimal"/>
+          <w:formProt w:val="false"/>
+          <w:textDirection w:val="lrTb"/>
+          <w:docGrid w:type="default" w:linePitch="360" w:charSpace="0"/>
+        </w:sectPr>
+      </w:pPr>
+    </w:p>
+    <w:p>
+      <w:pPr>
+        <w:pStyle w:val="TextBody"/>
+        <w:rPr/>
+      </w:pPr>
+      <w:r>
+        <w:rPr/>
+        <w:t>Copyright (c) 2013--2017, librosa development team.</w:t>
+      </w:r>
+    </w:p>
+    <w:p>
+      <w:pPr>
+        <w:pStyle w:val="TextBody"/>
+        <w:rPr/>
+      </w:pPr>
+      <w:r>
+        <w:rPr/>
+        <w:t>Permission to use, copy, modify, and/or distribute this software for any purpose with or without fee is hereby granted, provided that the above copyright notice and this permission notice appear in all copies.</w:t>
+      </w:r>
+    </w:p>
+    <w:p>
+      <w:pPr>
+        <w:pStyle w:val="TextBody"/>
+        <w:rPr/>
+      </w:pPr>
+      <w:r>
+        <w:rPr/>
+        <w:t>THE SOFTWARE IS PROVIDED "AS IS" AND THE AUTHOR DISCLAIMS ALL WARRANTIES WITH REGARD TO THIS SOFTWARE INCLUDING ALL IMPLIED WARRANTIES OF MERCHANTABILITY AND FITNESS. IN NO EVENT SHALL THE AUTHOR BE LIABLE FOR ANY SPECIAL, DIRECT, INDIRECT, OR CONSEQUENTIAL DAMAGES OR ANY DAMAGES WHATSOEVER RESULTING FROM LOSS OF USE, DATA OR PROFITS, WHETHER IN AN ACTION OF CONTRACT, NEGLIGENCE OR OTHER TORTIOUS ACTION, ARISING OUT OF OR IN CONNECTION WITH THE USE OR PERFORMANCE OF THIS SOFTWARE.</w:t>
+      </w:r>
+    </w:p>
+    <w:p>
+      <w:pPr>
+        <w:sectPr>
+          <w:type w:val="continuous"/>
+          <w:pgSz w:w="12240" w:h="15840"/>
+          <w:pgMar w:left="1440" w:right="1440" w:header="0" w:top="1440" w:footer="0" w:bottom="1440" w:gutter="0"/>
+          <w:formProt w:val="false"/>
+          <w:textDirection w:val="lrTb"/>
+          <w:docGrid w:type="default" w:linePitch="360" w:charSpace="0"/>
+        </w:sectPr>
+      </w:pPr>
+    </w:p>
+    <w:p>
+      <w:pPr>
+        <w:pStyle w:val="Normal"/>
+        <w:rPr>
+          <w:highlight w:val="yellow"/>
+        </w:rPr>
+      </w:pPr>
+      <w:r>
+        <w:rPr/>
+      </w:r>
+    </w:p>
+    <w:p>
+      <w:pPr>
+        <w:pStyle w:val="Normal"/>
         <w:rPr/>
       </w:pPr>
       <w:r>
@@ -91,15 +370,7 @@
           <w:bCs/>
           <w:color w:val="000000" w:themeColor="text1"/>
         </w:rPr>
-        <w:t xml:space="preserve">NumPy </w:t>
-      </w:r>
-      <w:r>
-        <w:rPr>
-          <w:b/>
-          <w:bCs/>
-          <w:color w:val="000000" w:themeColor="text1"/>
-        </w:rPr>
-        <w:t>1.16.4</w:t>
+        <w:t>NumPy 1.16.4</w:t>
       </w:r>
     </w:p>
     <w:p>
@@ -325,7 +596,7 @@
     </w:p>
     <w:p>
       <w:pPr>
-        <w:pStyle w:val="Textkrper"/>
+        <w:pStyle w:val="TextBody"/>
         <w:rPr/>
       </w:pPr>
       <w:r>
@@ -335,7 +606,7 @@
     </w:p>
     <w:p>
       <w:pPr>
-        <w:pStyle w:val="Textkrper"/>
+        <w:pStyle w:val="TextBody"/>
         <w:rPr/>
       </w:pPr>
       <w:r>
@@ -345,7 +616,7 @@
     </w:p>
     <w:p>
       <w:pPr>
-        <w:pStyle w:val="Textkrper"/>
+        <w:pStyle w:val="TextBody"/>
         <w:numPr>
           <w:ilvl w:val="0"/>
           <w:numId w:val="1"/>
@@ -364,7 +635,7 @@
     </w:p>
     <w:p>
       <w:pPr>
-        <w:pStyle w:val="Textkrper"/>
+        <w:pStyle w:val="TextBody"/>
         <w:numPr>
           <w:ilvl w:val="0"/>
           <w:numId w:val="1"/>
@@ -383,7 +654,7 @@
     </w:p>
     <w:p>
       <w:pPr>
-        <w:pStyle w:val="Textkrper"/>
+        <w:pStyle w:val="TextBody"/>
         <w:numPr>
           <w:ilvl w:val="0"/>
           <w:numId w:val="1"/>
@@ -402,7 +673,7 @@
     </w:p>
     <w:p>
       <w:pPr>
-        <w:pStyle w:val="Textkrper"/>
+        <w:pStyle w:val="TextBody"/>
         <w:numPr>
           <w:ilvl w:val="0"/>
           <w:numId w:val="1"/>
@@ -420,7 +691,7 @@
     </w:p>
     <w:p>
       <w:pPr>
-        <w:pStyle w:val="Textkrper"/>
+        <w:pStyle w:val="TextBody"/>
         <w:rPr/>
       </w:pPr>
       <w:r>
@@ -430,7 +701,7 @@
     </w:p>
     <w:p>
       <w:pPr>
-        <w:pStyle w:val="Textkrper"/>
+        <w:pStyle w:val="TextBody"/>
         <w:rPr/>
       </w:pPr>
       <w:r>
@@ -1106,36 +1377,17 @@
           <w:b/>
           <w:bCs/>
         </w:rPr>
-        <w:t xml:space="preserve">Python </w:t>
-      </w:r>
-      <w:r>
-        <w:rPr>
-          <w:b/>
-          <w:bCs/>
-        </w:rPr>
-        <w:t>3.6.8</w:t>
-      </w:r>
-    </w:p>
-    <w:p>
-      <w:pPr>
-        <w:pStyle w:val="Normal"/>
-        <w:rPr/>
-      </w:pPr>
-      <w:r>
-        <w:rPr/>
-        <w:t>License: PSF LICENSE AGREEMENT FOR PYTHON 3.</w:t>
-      </w:r>
-      <w:r>
-        <w:rPr/>
-        <w:t>6</w:t>
-      </w:r>
-      <w:r>
-        <w:rPr/>
-        <w:t>.</w:t>
-      </w:r>
-      <w:r>
-        <w:rPr/>
-        <w:t>8</w:t>
+        <w:t>Python 3.6.8</w:t>
+      </w:r>
+    </w:p>
+    <w:p>
+      <w:pPr>
+        <w:pStyle w:val="Normal"/>
+        <w:rPr/>
+      </w:pPr>
+      <w:r>
+        <w:rPr/>
+        <w:t>License: PSF LICENSE AGREEMENT FOR PYTHON 3.6.8</w:t>
       </w:r>
     </w:p>
     <w:p>
@@ -2043,11 +2295,7 @@
       </w:pPr>
       <w:r>
         <w:rPr/>
-        <w:t>T</w:t>
-      </w:r>
-      <w:r>
-        <w:rPr/>
-        <w:t>hanks to the many outside volunteers who have worked under Guido's direction to make these releases possible.</w:t>
+        <w:t>Thanks to the many outside volunteers who have worked under Guido's direction to make these releases possible.</w:t>
       </w:r>
     </w:p>
     <w:p>
@@ -3237,7 +3485,6 @@
       <w:pPr>
         <w:pStyle w:val="Normal"/>
         <w:widowControl/>
-        <w:pBdr/>
         <w:bidi w:val="0"/>
         <w:spacing w:lineRule="auto" w:line="259" w:before="0" w:after="160"/>
         <w:jc w:val="left"/>
@@ -3248,13 +3495,13 @@
       </w:r>
     </w:p>
     <w:sectPr>
-      <w:type w:val="nextPage"/>
+      <w:type w:val="continuous"/>
       <w:pgSz w:w="12240" w:h="15840"/>
       <w:pgMar w:left="1440" w:right="1440" w:header="0" w:top="1440" w:footer="0" w:bottom="1440" w:gutter="0"/>
       <w:pgNumType w:fmt="decimal"/>
       <w:formProt w:val="false"/>
       <w:textDirection w:val="lrTb"/>
-      <w:docGrid w:type="default" w:linePitch="360" w:charSpace="4294965247"/>
+      <w:docGrid w:type="default" w:linePitch="360" w:charSpace="0"/>
     </w:sectPr>
   </w:body>
 </w:document>
@@ -3274,7 +3521,6 @@
         </w:tabs>
         <w:ind w:left="707" w:hanging="283"/>
       </w:pPr>
-      <w:rPr/>
     </w:lvl>
     <w:lvl w:ilvl="1">
       <w:start w:val="1"/>
@@ -3287,7 +3533,6 @@
         </w:tabs>
         <w:ind w:left="1414" w:hanging="283"/>
       </w:pPr>
-      <w:rPr/>
     </w:lvl>
     <w:lvl w:ilvl="2">
       <w:start w:val="1"/>
@@ -3300,7 +3545,6 @@
         </w:tabs>
         <w:ind w:left="2121" w:hanging="283"/>
       </w:pPr>
-      <w:rPr/>
     </w:lvl>
     <w:lvl w:ilvl="3">
       <w:start w:val="1"/>
@@ -3313,7 +3557,6 @@
         </w:tabs>
         <w:ind w:left="2828" w:hanging="283"/>
       </w:pPr>
-      <w:rPr/>
     </w:lvl>
     <w:lvl w:ilvl="4">
       <w:start w:val="1"/>
@@ -3326,7 +3569,6 @@
         </w:tabs>
         <w:ind w:left="3535" w:hanging="283"/>
       </w:pPr>
-      <w:rPr/>
     </w:lvl>
     <w:lvl w:ilvl="5">
       <w:start w:val="1"/>
@@ -3339,7 +3581,6 @@
         </w:tabs>
         <w:ind w:left="4242" w:hanging="283"/>
       </w:pPr>
-      <w:rPr/>
     </w:lvl>
     <w:lvl w:ilvl="6">
       <w:start w:val="1"/>
@@ -3352,7 +3593,6 @@
         </w:tabs>
         <w:ind w:left="4949" w:hanging="283"/>
       </w:pPr>
-      <w:rPr/>
     </w:lvl>
     <w:lvl w:ilvl="7">
       <w:start w:val="1"/>
@@ -3365,7 +3605,6 @@
         </w:tabs>
         <w:ind w:left="5656" w:hanging="283"/>
       </w:pPr>
-      <w:rPr/>
     </w:lvl>
     <w:lvl w:ilvl="8">
       <w:start w:val="1"/>
@@ -3378,7 +3617,6 @@
         </w:tabs>
         <w:ind w:left="6363" w:hanging="283"/>
       </w:pPr>
-      <w:rPr/>
     </w:lvl>
   </w:abstractNum>
   <w:abstractNum w:abstractNumId="2">
@@ -3389,10 +3627,7 @@
       <w:lvlText w:val=""/>
       <w:lvlJc w:val="left"/>
       <w:pPr>
-        <w:tabs>
-          <w:tab w:val="num" w:pos="432"/>
-        </w:tabs>
-        <w:ind w:left="432" w:hanging="432"/>
+        <w:ind w:left="0" w:hanging="0"/>
       </w:pPr>
     </w:lvl>
     <w:lvl w:ilvl="1">
@@ -3402,10 +3637,7 @@
       <w:lvlText w:val=""/>
       <w:lvlJc w:val="left"/>
       <w:pPr>
-        <w:tabs>
-          <w:tab w:val="num" w:pos="576"/>
-        </w:tabs>
-        <w:ind w:left="576" w:hanging="576"/>
+        <w:ind w:left="0" w:hanging="0"/>
       </w:pPr>
     </w:lvl>
     <w:lvl w:ilvl="2">
@@ -3415,10 +3647,7 @@
       <w:lvlText w:val=""/>
       <w:lvlJc w:val="left"/>
       <w:pPr>
-        <w:tabs>
-          <w:tab w:val="num" w:pos="720"/>
-        </w:tabs>
-        <w:ind w:left="720" w:hanging="720"/>
+        <w:ind w:left="0" w:hanging="0"/>
       </w:pPr>
     </w:lvl>
     <w:lvl w:ilvl="3">
@@ -3428,10 +3657,7 @@
       <w:lvlText w:val=""/>
       <w:lvlJc w:val="left"/>
       <w:pPr>
-        <w:tabs>
-          <w:tab w:val="num" w:pos="864"/>
-        </w:tabs>
-        <w:ind w:left="864" w:hanging="864"/>
+        <w:ind w:left="0" w:hanging="0"/>
       </w:pPr>
     </w:lvl>
     <w:lvl w:ilvl="4">
@@ -3441,10 +3667,7 @@
       <w:lvlText w:val=""/>
       <w:lvlJc w:val="left"/>
       <w:pPr>
-        <w:tabs>
-          <w:tab w:val="num" w:pos="1008"/>
-        </w:tabs>
-        <w:ind w:left="1008" w:hanging="1008"/>
+        <w:ind w:left="0" w:hanging="0"/>
       </w:pPr>
     </w:lvl>
     <w:lvl w:ilvl="5">
@@ -3454,10 +3677,7 @@
       <w:lvlText w:val=""/>
       <w:lvlJc w:val="left"/>
       <w:pPr>
-        <w:tabs>
-          <w:tab w:val="num" w:pos="1152"/>
-        </w:tabs>
-        <w:ind w:left="1152" w:hanging="1152"/>
+        <w:ind w:left="0" w:hanging="0"/>
       </w:pPr>
     </w:lvl>
     <w:lvl w:ilvl="6">
@@ -3467,10 +3687,7 @@
       <w:lvlText w:val=""/>
       <w:lvlJc w:val="left"/>
       <w:pPr>
-        <w:tabs>
-          <w:tab w:val="num" w:pos="1296"/>
-        </w:tabs>
-        <w:ind w:left="1296" w:hanging="1296"/>
+        <w:ind w:left="0" w:hanging="0"/>
       </w:pPr>
     </w:lvl>
     <w:lvl w:ilvl="7">
@@ -3480,10 +3697,7 @@
       <w:lvlText w:val=""/>
       <w:lvlJc w:val="left"/>
       <w:pPr>
-        <w:tabs>
-          <w:tab w:val="num" w:pos="1440"/>
-        </w:tabs>
-        <w:ind w:left="1440" w:hanging="1440"/>
+        <w:ind w:left="0" w:hanging="0"/>
       </w:pPr>
     </w:lvl>
     <w:lvl w:ilvl="8">
@@ -3493,10 +3707,7 @@
       <w:lvlText w:val=""/>
       <w:lvlJc w:val="left"/>
       <w:pPr>
-        <w:tabs>
-          <w:tab w:val="num" w:pos="1584"/>
-        </w:tabs>
-        <w:ind w:left="1584" w:hanging="1584"/>
+        <w:ind w:left="0" w:hanging="0"/>
       </w:pPr>
     </w:lvl>
   </w:abstractNum>
@@ -3515,7 +3726,6 @@
     <w:rPrDefault>
       <w:rPr>
         <w:rFonts w:ascii="Calibri" w:hAnsi="Calibri" w:eastAsia="Calibri" w:cs="Calibri"/>
-        <w:sz w:val="22"/>
         <w:szCs w:val="22"/>
         <w:lang w:val="en-US" w:eastAsia="en-US" w:bidi="ar-SA"/>
       </w:rPr>
@@ -3668,7 +3878,6 @@
     <w:qFormat/>
     <w:pPr>
       <w:widowControl/>
-      <w:pBdr/>
       <w:bidi w:val="0"/>
       <w:spacing w:lineRule="auto" w:line="259" w:before="0" w:after="160"/>
       <w:jc w:val="left"/>
@@ -3676,19 +3885,20 @@
     <w:rPr>
       <w:rFonts w:ascii="Calibri" w:hAnsi="Calibri" w:eastAsia="Calibri" w:cs="Calibri"/>
       <w:color w:val="auto"/>
+      <w:kern w:val="0"/>
       <w:sz w:val="22"/>
       <w:szCs w:val="22"/>
       <w:lang w:val="en-US" w:eastAsia="en-US" w:bidi="ar-SA"/>
     </w:rPr>
   </w:style>
-  <w:style w:type="paragraph" w:styleId="Berschrift1">
+  <w:style w:type="paragraph" w:styleId="Heading1">
     <w:name w:val="Heading 1"/>
     <w:basedOn w:val="Normal"/>
     <w:next w:val="Normal"/>
     <w:uiPriority w:val="9"/>
     <w:qFormat/>
     <w:pPr>
-      <w:keepNext/>
+      <w:keepNext w:val="true"/>
       <w:keepLines/>
       <w:spacing w:before="480" w:after="0"/>
       <w:outlineLvl w:val="0"/>
@@ -3702,7 +3912,7 @@
       <w:szCs w:val="48"/>
     </w:rPr>
   </w:style>
-  <w:style w:type="paragraph" w:styleId="Berschrift2">
+  <w:style w:type="paragraph" w:styleId="Heading2">
     <w:name w:val="Heading 2"/>
     <w:basedOn w:val="Normal"/>
     <w:next w:val="Normal"/>
@@ -3710,7 +3920,7 @@
     <w:unhideWhenUsed/>
     <w:qFormat/>
     <w:pPr>
-      <w:keepNext/>
+      <w:keepNext w:val="true"/>
       <w:keepLines/>
       <w:spacing w:before="200" w:after="0"/>
       <w:outlineLvl w:val="1"/>
@@ -3723,7 +3933,7 @@
       <w:sz w:val="40"/>
     </w:rPr>
   </w:style>
-  <w:style w:type="paragraph" w:styleId="Berschrift3">
+  <w:style w:type="paragraph" w:styleId="Heading3">
     <w:name w:val="Heading 3"/>
     <w:basedOn w:val="Normal"/>
     <w:next w:val="Normal"/>
@@ -3731,7 +3941,7 @@
     <w:unhideWhenUsed/>
     <w:qFormat/>
     <w:pPr>
-      <w:keepNext/>
+      <w:keepNext w:val="true"/>
       <w:keepLines/>
       <w:spacing w:before="200" w:after="0"/>
       <w:outlineLvl w:val="2"/>
@@ -3747,7 +3957,7 @@
       <w:szCs w:val="36"/>
     </w:rPr>
   </w:style>
-  <w:style w:type="paragraph" w:styleId="Berschrift4">
+  <w:style w:type="paragraph" w:styleId="Heading4">
     <w:name w:val="Heading 4"/>
     <w:basedOn w:val="Normal"/>
     <w:next w:val="Normal"/>
@@ -3755,7 +3965,7 @@
     <w:unhideWhenUsed/>
     <w:qFormat/>
     <w:pPr>
-      <w:keepNext/>
+      <w:keepNext w:val="true"/>
       <w:keepLines/>
       <w:spacing w:before="200" w:after="0"/>
       <w:outlineLvl w:val="3"/>
@@ -3767,7 +3977,7 @@
       <w:szCs w:val="32"/>
     </w:rPr>
   </w:style>
-  <w:style w:type="paragraph" w:styleId="Berschrift5">
+  <w:style w:type="paragraph" w:styleId="Heading5">
     <w:name w:val="Heading 5"/>
     <w:basedOn w:val="Normal"/>
     <w:next w:val="Normal"/>
@@ -3775,7 +3985,7 @@
     <w:unhideWhenUsed/>
     <w:qFormat/>
     <w:pPr>
-      <w:keepNext/>
+      <w:keepNext w:val="true"/>
       <w:keepLines/>
       <w:spacing w:before="200" w:after="0"/>
       <w:outlineLvl w:val="4"/>
@@ -3789,7 +3999,7 @@
       <w:szCs w:val="28"/>
     </w:rPr>
   </w:style>
-  <w:style w:type="paragraph" w:styleId="Berschrift6">
+  <w:style w:type="paragraph" w:styleId="Heading6">
     <w:name w:val="Heading 6"/>
     <w:basedOn w:val="Normal"/>
     <w:next w:val="Normal"/>
@@ -3797,7 +4007,7 @@
     <w:unhideWhenUsed/>
     <w:qFormat/>
     <w:pPr>
-      <w:keepNext/>
+      <w:keepNext w:val="true"/>
       <w:keepLines/>
       <w:spacing w:before="200" w:after="0"/>
       <w:outlineLvl w:val="5"/>
@@ -3811,7 +4021,7 @@
       <w:szCs w:val="28"/>
     </w:rPr>
   </w:style>
-  <w:style w:type="paragraph" w:styleId="Berschrift7">
+  <w:style w:type="paragraph" w:styleId="Heading7">
     <w:name w:val="Heading 7"/>
     <w:basedOn w:val="Normal"/>
     <w:next w:val="Normal"/>
@@ -3819,7 +4029,7 @@
     <w:unhideWhenUsed/>
     <w:qFormat/>
     <w:pPr>
-      <w:keepNext/>
+      <w:keepNext w:val="true"/>
       <w:keepLines/>
       <w:spacing w:before="200" w:after="0"/>
       <w:outlineLvl w:val="6"/>
@@ -3833,7 +4043,7 @@
       <w:szCs w:val="24"/>
     </w:rPr>
   </w:style>
-  <w:style w:type="paragraph" w:styleId="Berschrift8">
+  <w:style w:type="paragraph" w:styleId="Heading8">
     <w:name w:val="Heading 8"/>
     <w:basedOn w:val="Normal"/>
     <w:next w:val="Normal"/>
@@ -3841,7 +4051,7 @@
     <w:unhideWhenUsed/>
     <w:qFormat/>
     <w:pPr>
-      <w:keepNext/>
+      <w:keepNext w:val="true"/>
       <w:keepLines/>
       <w:spacing w:before="200" w:after="0"/>
       <w:outlineLvl w:val="7"/>
@@ -3853,7 +4063,7 @@
       <w:szCs w:val="24"/>
     </w:rPr>
   </w:style>
-  <w:style w:type="paragraph" w:styleId="Berschrift9">
+  <w:style w:type="paragraph" w:styleId="Heading9">
     <w:name w:val="Heading 9"/>
     <w:basedOn w:val="Normal"/>
     <w:next w:val="Normal"/>
@@ -3861,7 +4071,7 @@
     <w:unhideWhenUsed/>
     <w:qFormat/>
     <w:pPr>
-      <w:keepNext/>
+      <w:keepNext w:val="true"/>
       <w:keepLines/>
       <w:spacing w:before="200" w:after="0"/>
       <w:outlineLvl w:val="8"/>
@@ -4067,6 +4277,7 @@
     <w:name w:val="Internetlink"/>
     <w:uiPriority w:val="99"/>
     <w:unhideWhenUsed/>
+    <w:qFormat/>
     <w:rPr>
       <w:color w:val="0563C1" w:themeColor="hyperlink"/>
       <w:u w:val="single"/>
@@ -4082,13 +4293,19 @@
       <w:sz w:val="20"/>
     </w:rPr>
   </w:style>
-  <w:style w:type="character" w:styleId="Footnotereference">
-    <w:name w:val="footnote reference"/>
+  <w:style w:type="character" w:styleId="FootnoteCharacters">
+    <w:name w:val="Footnote Characters"/>
     <w:basedOn w:val="DefaultParagraphFont"/>
     <w:uiPriority w:val="99"/>
     <w:semiHidden/>
     <w:unhideWhenUsed/>
     <w:qFormat/>
+    <w:rPr>
+      <w:vertAlign w:val="superscript"/>
+    </w:rPr>
+  </w:style>
+  <w:style w:type="character" w:styleId="FootnoteAnchor">
+    <w:name w:val="Footnote Anchor"/>
     <w:rPr>
       <w:vertAlign w:val="superscript"/>
     </w:rPr>
@@ -4153,22 +4370,35 @@
     <w:qFormat/>
     <w:rPr/>
   </w:style>
-  <w:style w:type="paragraph" w:styleId="Berschrift">
-    <w:name w:val="Überschrift"/>
+  <w:style w:type="character" w:styleId="ListLabel1">
+    <w:name w:val="ListLabel 1"/>
+    <w:qFormat/>
+    <w:rPr/>
+  </w:style>
+  <w:style w:type="character" w:styleId="InternetLink1">
+    <w:name w:val="Internet Link"/>
+    <w:rPr>
+      <w:color w:val="000080"/>
+      <w:u w:val="single"/>
+      <w:lang w:val="zxx" w:eastAsia="zxx" w:bidi="zxx"/>
+    </w:rPr>
+  </w:style>
+  <w:style w:type="paragraph" w:styleId="Heading">
+    <w:name w:val="Heading"/>
     <w:basedOn w:val="Normal"/>
-    <w:next w:val="Textkrper"/>
+    <w:next w:val="TextBody"/>
     <w:qFormat/>
     <w:pPr>
-      <w:keepNext/>
+      <w:keepNext w:val="true"/>
       <w:spacing w:before="240" w:after="120"/>
     </w:pPr>
     <w:rPr>
-      <w:rFonts w:ascii="Liberation Sans" w:hAnsi="Liberation Sans" w:eastAsia="WenQuanYi Micro Hei" w:cs="Lohit Devanagari"/>
+      <w:rFonts w:ascii="Liberation Sans" w:hAnsi="Liberation Sans" w:eastAsia="Noto Sans CJK SC" w:cs="Noto Sans Devanagari"/>
       <w:sz w:val="28"/>
       <w:szCs w:val="28"/>
     </w:rPr>
   </w:style>
-  <w:style w:type="paragraph" w:styleId="Textkrper">
+  <w:style w:type="paragraph" w:styleId="TextBody">
     <w:name w:val="Body Text"/>
     <w:basedOn w:val="Normal"/>
     <w:pPr>
@@ -4176,15 +4406,15 @@
     </w:pPr>
     <w:rPr/>
   </w:style>
-  <w:style w:type="paragraph" w:styleId="Liste">
+  <w:style w:type="paragraph" w:styleId="List">
     <w:name w:val="List"/>
-    <w:basedOn w:val="Textkrper"/>
+    <w:basedOn w:val="TextBody"/>
     <w:pPr/>
     <w:rPr>
       <w:rFonts w:cs="Lohit Devanagari"/>
     </w:rPr>
   </w:style>
-  <w:style w:type="paragraph" w:styleId="Beschriftung">
+  <w:style w:type="paragraph" w:styleId="Caption">
     <w:name w:val="Caption"/>
     <w:basedOn w:val="Normal"/>
     <w:qFormat/>
@@ -4200,6 +4430,31 @@
       <w:szCs w:val="24"/>
     </w:rPr>
   </w:style>
+  <w:style w:type="paragraph" w:styleId="Index">
+    <w:name w:val="Index"/>
+    <w:basedOn w:val="Normal"/>
+    <w:qFormat/>
+    <w:pPr>
+      <w:suppressLineNumbers/>
+    </w:pPr>
+    <w:rPr>
+      <w:rFonts w:cs="Noto Sans Devanagari"/>
+    </w:rPr>
+  </w:style>
+  <w:style w:type="paragraph" w:styleId="Berschrift">
+    <w:name w:val="Überschrift"/>
+    <w:basedOn w:val="Normal"/>
+    <w:qFormat/>
+    <w:pPr>
+      <w:keepNext w:val="true"/>
+      <w:spacing w:before="240" w:after="120"/>
+    </w:pPr>
+    <w:rPr>
+      <w:rFonts w:ascii="Liberation Sans" w:hAnsi="Liberation Sans" w:eastAsia="WenQuanYi Micro Hei" w:cs="Lohit Devanagari"/>
+      <w:sz w:val="28"/>
+      <w:szCs w:val="28"/>
+    </w:rPr>
+  </w:style>
   <w:style w:type="paragraph" w:styleId="Verzeichnis">
     <w:name w:val="Verzeichnis"/>
     <w:basedOn w:val="Normal"/>
@@ -4235,7 +4490,7 @@
       <w:color w:val="000000"/>
     </w:rPr>
   </w:style>
-  <w:style w:type="paragraph" w:styleId="Titel">
+  <w:style w:type="paragraph" w:styleId="Title">
     <w:name w:val="Title"/>
     <w:basedOn w:val="Normal"/>
     <w:next w:val="Normal"/>
@@ -4255,7 +4510,7 @@
       <w:sz w:val="72"/>
     </w:rPr>
   </w:style>
-  <w:style w:type="paragraph" w:styleId="Untertitel">
+  <w:style w:type="paragraph" w:styleId="Subtitle">
     <w:name w:val="Subtitle"/>
     <w:basedOn w:val="Normal"/>
     <w:next w:val="Normal"/>
@@ -4315,7 +4570,7 @@
       <w:sz w:val="19"/>
     </w:rPr>
   </w:style>
-  <w:style w:type="paragraph" w:styleId="Kopfzeile">
+  <w:style w:type="paragraph" w:styleId="Header">
     <w:name w:val="Header"/>
     <w:basedOn w:val="Normal"/>
     <w:link w:val="HeaderChar"/>
@@ -4332,7 +4587,7 @@
       <w:color w:val="000000"/>
     </w:rPr>
   </w:style>
-  <w:style w:type="paragraph" w:styleId="Fuzeile">
+  <w:style w:type="paragraph" w:styleId="Footer">
     <w:name w:val="Footer"/>
     <w:basedOn w:val="Normal"/>
     <w:link w:val="FooterChar"/>
@@ -4349,8 +4604,8 @@
       <w:color w:val="000000"/>
     </w:rPr>
   </w:style>
-  <w:style w:type="paragraph" w:styleId="Footnotetext">
-    <w:name w:val="footnote text"/>
+  <w:style w:type="paragraph" w:styleId="Footnote">
+    <w:name w:val="Footnote Text"/>
     <w:basedOn w:val="Normal"/>
     <w:uiPriority w:val="99"/>
     <w:semiHidden/>
@@ -4363,7 +4618,7 @@
       <w:sz w:val="20"/>
     </w:rPr>
   </w:style>
-  <w:style w:type="paragraph" w:styleId="Inhaltsverzeichnis1">
+  <w:style w:type="paragraph" w:styleId="Contents1">
     <w:name w:val="TOC 1"/>
     <w:basedOn w:val="Normal"/>
     <w:next w:val="Normal"/>
@@ -4374,7 +4629,7 @@
     </w:pPr>
     <w:rPr/>
   </w:style>
-  <w:style w:type="paragraph" w:styleId="Inhaltsverzeichnis2">
+  <w:style w:type="paragraph" w:styleId="Contents2">
     <w:name w:val="TOC 2"/>
     <w:basedOn w:val="Normal"/>
     <w:next w:val="Normal"/>
@@ -4386,7 +4641,7 @@
     </w:pPr>
     <w:rPr/>
   </w:style>
-  <w:style w:type="paragraph" w:styleId="Inhaltsverzeichnis3">
+  <w:style w:type="paragraph" w:styleId="Contents3">
     <w:name w:val="TOC 3"/>
     <w:basedOn w:val="Normal"/>
     <w:next w:val="Normal"/>
@@ -4398,7 +4653,7 @@
     </w:pPr>
     <w:rPr/>
   </w:style>
-  <w:style w:type="paragraph" w:styleId="Inhaltsverzeichnis4">
+  <w:style w:type="paragraph" w:styleId="Contents4">
     <w:name w:val="TOC 4"/>
     <w:basedOn w:val="Normal"/>
     <w:next w:val="Normal"/>
@@ -4410,7 +4665,7 @@
     </w:pPr>
     <w:rPr/>
   </w:style>
-  <w:style w:type="paragraph" w:styleId="Inhaltsverzeichnis5">
+  <w:style w:type="paragraph" w:styleId="Contents5">
     <w:name w:val="TOC 5"/>
     <w:basedOn w:val="Normal"/>
     <w:next w:val="Normal"/>
@@ -4422,7 +4677,7 @@
     </w:pPr>
     <w:rPr/>
   </w:style>
-  <w:style w:type="paragraph" w:styleId="Inhaltsverzeichnis6">
+  <w:style w:type="paragraph" w:styleId="Contents6">
     <w:name w:val="TOC 6"/>
     <w:basedOn w:val="Normal"/>
     <w:next w:val="Normal"/>
@@ -4434,7 +4689,7 @@
     </w:pPr>
     <w:rPr/>
   </w:style>
-  <w:style w:type="paragraph" w:styleId="Inhaltsverzeichnis7">
+  <w:style w:type="paragraph" w:styleId="Contents7">
     <w:name w:val="TOC 7"/>
     <w:basedOn w:val="Normal"/>
     <w:next w:val="Normal"/>
@@ -4446,7 +4701,7 @@
     </w:pPr>
     <w:rPr/>
   </w:style>
-  <w:style w:type="paragraph" w:styleId="Inhaltsverzeichnis8">
+  <w:style w:type="paragraph" w:styleId="Contents8">
     <w:name w:val="TOC 8"/>
     <w:basedOn w:val="Normal"/>
     <w:next w:val="Normal"/>
@@ -4458,7 +4713,7 @@
     </w:pPr>
     <w:rPr/>
   </w:style>
-  <w:style w:type="paragraph" w:styleId="Inhaltsverzeichnis9">
+  <w:style w:type="paragraph" w:styleId="Contents9">
     <w:name w:val="TOC 9"/>
     <w:basedOn w:val="Normal"/>
     <w:next w:val="Normal"/>
@@ -4483,6 +4738,7 @@
     <w:rPr>
       <w:rFonts w:ascii="Calibri" w:hAnsi="Calibri" w:eastAsia="Calibri" w:cs="Calibri"/>
       <w:color w:val="auto"/>
+      <w:kern w:val="0"/>
       <w:sz w:val="22"/>
       <w:szCs w:val="22"/>
       <w:lang w:val="en-US" w:eastAsia="en-US" w:bidi="ar-SA"/>

</xml_diff>

<commit_message>
added licenses for matplotlib, scikit-learn
</commit_message>
<xml_diff>
--- a/THIRD-PARTY-NOTICES.docx
+++ b/THIRD-PARTY-NOTICES.docx
@@ -227,6 +227,42 @@
       <w:pPr>
         <w:pStyle w:val="Normal"/>
         <w:rPr>
+          <w:b/>
+          <w:b/>
+          <w:bCs/>
+        </w:rPr>
+      </w:pPr>
+      <w:r>
+        <w:rPr>
+          <w:b/>
+          <w:bCs/>
+          <w:highlight w:val="yellow"/>
+        </w:rPr>
+        <w:t>------------------------------------------</w:t>
+      </w:r>
+    </w:p>
+    <w:p>
+      <w:pPr>
+        <w:pStyle w:val="PreformattedText"/>
+        <w:rPr>
+          <w:b/>
+          <w:b/>
+          <w:bCs/>
+        </w:rPr>
+      </w:pPr>
+      <w:r>
+        <w:rPr>
+          <w:b/>
+          <w:bCs/>
+          <w:highlight w:val="yellow"/>
+        </w:rPr>
+        <w:t>scikit-learn</w:t>
+      </w:r>
+    </w:p>
+    <w:p>
+      <w:pPr>
+        <w:pStyle w:val="PreformattedText"/>
+        <w:rPr>
           <w:highlight w:val="yellow"/>
         </w:rPr>
       </w:pPr>
@@ -239,6 +275,401 @@
     </w:p>
     <w:p>
       <w:pPr>
+        <w:pStyle w:val="PreformattedText"/>
+        <w:rPr>
+          <w:b/>
+          <w:b/>
+          <w:bCs/>
+        </w:rPr>
+      </w:pPr>
+      <w:r>
+        <w:rPr>
+          <w:b/>
+          <w:bCs/>
+          <w:highlight w:val="yellow"/>
+        </w:rPr>
+        <w:t>New BSD License</w:t>
+      </w:r>
+    </w:p>
+    <w:p>
+      <w:pPr>
+        <w:pStyle w:val="PreformattedText"/>
+        <w:rPr/>
+      </w:pPr>
+      <w:r>
+        <w:rPr/>
+      </w:r>
+    </w:p>
+    <w:p>
+      <w:pPr>
+        <w:pStyle w:val="PreformattedText"/>
+        <w:rPr/>
+      </w:pPr>
+      <w:r>
+        <w:rPr/>
+        <w:t>Copyright (c) 2007–2019 The scikit-learn developers.</w:t>
+      </w:r>
+    </w:p>
+    <w:p>
+      <w:pPr>
+        <w:pStyle w:val="PreformattedText"/>
+        <w:rPr/>
+      </w:pPr>
+      <w:r>
+        <w:rPr/>
+        <w:t>All rights reserved.</w:t>
+      </w:r>
+    </w:p>
+    <w:p>
+      <w:pPr>
+        <w:pStyle w:val="PreformattedText"/>
+        <w:rPr/>
+      </w:pPr>
+      <w:r>
+        <w:rPr/>
+      </w:r>
+    </w:p>
+    <w:p>
+      <w:pPr>
+        <w:pStyle w:val="PreformattedText"/>
+        <w:rPr/>
+      </w:pPr>
+      <w:r>
+        <w:rPr/>
+      </w:r>
+    </w:p>
+    <w:p>
+      <w:pPr>
+        <w:pStyle w:val="PreformattedText"/>
+        <w:rPr/>
+      </w:pPr>
+      <w:r>
+        <w:rPr/>
+        <w:t>Redistribution and use in source and binary forms, with or without</w:t>
+      </w:r>
+    </w:p>
+    <w:p>
+      <w:pPr>
+        <w:pStyle w:val="PreformattedText"/>
+        <w:rPr/>
+      </w:pPr>
+      <w:r>
+        <w:rPr/>
+        <w:t>modification, are permitted provided that the following conditions are met:</w:t>
+      </w:r>
+    </w:p>
+    <w:p>
+      <w:pPr>
+        <w:pStyle w:val="PreformattedText"/>
+        <w:rPr/>
+      </w:pPr>
+      <w:r>
+        <w:rPr/>
+      </w:r>
+    </w:p>
+    <w:p>
+      <w:pPr>
+        <w:pStyle w:val="PreformattedText"/>
+        <w:rPr/>
+      </w:pPr>
+      <w:r>
+        <w:rPr/>
+        <w:t xml:space="preserve">  </w:t>
+      </w:r>
+      <w:r>
+        <w:rPr/>
+        <w:t>a. Redistributions of source code must retain the above copyright notice,</w:t>
+      </w:r>
+    </w:p>
+    <w:p>
+      <w:pPr>
+        <w:pStyle w:val="PreformattedText"/>
+        <w:rPr/>
+      </w:pPr>
+      <w:r>
+        <w:rPr/>
+        <w:t xml:space="preserve">     </w:t>
+      </w:r>
+      <w:r>
+        <w:rPr/>
+        <w:t>this list of conditions and the following disclaimer.</w:t>
+      </w:r>
+    </w:p>
+    <w:p>
+      <w:pPr>
+        <w:pStyle w:val="PreformattedText"/>
+        <w:rPr/>
+      </w:pPr>
+      <w:r>
+        <w:rPr/>
+        <w:t xml:space="preserve">  </w:t>
+      </w:r>
+      <w:r>
+        <w:rPr/>
+        <w:t>b. Redistributions in binary form must reproduce the above copyright</w:t>
+      </w:r>
+    </w:p>
+    <w:p>
+      <w:pPr>
+        <w:pStyle w:val="PreformattedText"/>
+        <w:rPr/>
+      </w:pPr>
+      <w:r>
+        <w:rPr/>
+        <w:t xml:space="preserve">     </w:t>
+      </w:r>
+      <w:r>
+        <w:rPr/>
+        <w:t>notice, this list of conditions and the following disclaimer in the</w:t>
+      </w:r>
+    </w:p>
+    <w:p>
+      <w:pPr>
+        <w:pStyle w:val="PreformattedText"/>
+        <w:rPr/>
+      </w:pPr>
+      <w:r>
+        <w:rPr/>
+        <w:t xml:space="preserve">     </w:t>
+      </w:r>
+      <w:r>
+        <w:rPr/>
+        <w:t>documentation and/or other materials provided with the distribution.</w:t>
+      </w:r>
+    </w:p>
+    <w:p>
+      <w:pPr>
+        <w:pStyle w:val="PreformattedText"/>
+        <w:rPr/>
+      </w:pPr>
+      <w:r>
+        <w:rPr/>
+        <w:t xml:space="preserve">  </w:t>
+      </w:r>
+      <w:r>
+        <w:rPr/>
+        <w:t>c. Neither the name of the Scikit-learn Developers  nor the names of</w:t>
+      </w:r>
+    </w:p>
+    <w:p>
+      <w:pPr>
+        <w:pStyle w:val="PreformattedText"/>
+        <w:rPr/>
+      </w:pPr>
+      <w:r>
+        <w:rPr/>
+        <w:t xml:space="preserve">     </w:t>
+      </w:r>
+      <w:r>
+        <w:rPr/>
+        <w:t>its contributors may be used to endorse or promote products</w:t>
+      </w:r>
+    </w:p>
+    <w:p>
+      <w:pPr>
+        <w:pStyle w:val="PreformattedText"/>
+        <w:rPr/>
+      </w:pPr>
+      <w:r>
+        <w:rPr/>
+        <w:t xml:space="preserve">     </w:t>
+      </w:r>
+      <w:r>
+        <w:rPr/>
+        <w:t>derived from this software without specific prior written</w:t>
+      </w:r>
+    </w:p>
+    <w:p>
+      <w:pPr>
+        <w:pStyle w:val="PreformattedText"/>
+        <w:rPr/>
+      </w:pPr>
+      <w:r>
+        <w:rPr/>
+        <w:t xml:space="preserve">     </w:t>
+      </w:r>
+      <w:r>
+        <w:rPr/>
+        <w:t xml:space="preserve">permission. </w:t>
+      </w:r>
+    </w:p>
+    <w:p>
+      <w:pPr>
+        <w:pStyle w:val="PreformattedText"/>
+        <w:rPr/>
+      </w:pPr>
+      <w:r>
+        <w:rPr/>
+      </w:r>
+    </w:p>
+    <w:p>
+      <w:pPr>
+        <w:pStyle w:val="PreformattedText"/>
+        <w:rPr/>
+      </w:pPr>
+      <w:r>
+        <w:rPr/>
+      </w:r>
+    </w:p>
+    <w:p>
+      <w:pPr>
+        <w:pStyle w:val="PreformattedText"/>
+        <w:rPr/>
+      </w:pPr>
+      <w:r>
+        <w:rPr/>
+        <w:t>THIS SOFTWARE IS PROVIDED BY THE COPYRIGHT HOLDERS AND CONTRIBUTORS "AS IS"</w:t>
+      </w:r>
+    </w:p>
+    <w:p>
+      <w:pPr>
+        <w:pStyle w:val="PreformattedText"/>
+        <w:rPr/>
+      </w:pPr>
+      <w:r>
+        <w:rPr/>
+        <w:t>AND ANY EXPRESS OR IMPLIED WARRANTIES, INCLUDING, BUT NOT LIMITED TO, THE</w:t>
+      </w:r>
+    </w:p>
+    <w:p>
+      <w:pPr>
+        <w:pStyle w:val="PreformattedText"/>
+        <w:rPr/>
+      </w:pPr>
+      <w:r>
+        <w:rPr/>
+        <w:t>IMPLIED WARRANTIES OF MERCHANTABILITY AND FITNESS FOR A PARTICULAR PURPOSE</w:t>
+      </w:r>
+    </w:p>
+    <w:p>
+      <w:pPr>
+        <w:pStyle w:val="PreformattedText"/>
+        <w:rPr/>
+      </w:pPr>
+      <w:r>
+        <w:rPr/>
+        <w:t>ARE DISCLAIMED. IN NO EVENT SHALL THE REGENTS OR CONTRIBUTORS BE LIABLE FOR</w:t>
+      </w:r>
+    </w:p>
+    <w:p>
+      <w:pPr>
+        <w:pStyle w:val="PreformattedText"/>
+        <w:rPr/>
+      </w:pPr>
+      <w:r>
+        <w:rPr/>
+        <w:t>ANY DIRECT, INDIRECT, INCIDENTAL, SPECIAL, EXEMPLARY, OR CONSEQUENTIAL</w:t>
+      </w:r>
+    </w:p>
+    <w:p>
+      <w:pPr>
+        <w:pStyle w:val="PreformattedText"/>
+        <w:rPr/>
+      </w:pPr>
+      <w:r>
+        <w:rPr/>
+        <w:t>DAMAGES (INCLUDING, BUT NOT LIMITED TO, PROCUREMENT OF SUBSTITUTE GOODS OR</w:t>
+      </w:r>
+    </w:p>
+    <w:p>
+      <w:pPr>
+        <w:pStyle w:val="PreformattedText"/>
+        <w:rPr/>
+      </w:pPr>
+      <w:r>
+        <w:rPr/>
+        <w:t>SERVICES; LOSS OF USE, DATA, OR PROFITS; OR BUSINESS INTERRUPTION) HOWEVER</w:t>
+      </w:r>
+    </w:p>
+    <w:p>
+      <w:pPr>
+        <w:pStyle w:val="PreformattedText"/>
+        <w:rPr/>
+      </w:pPr>
+      <w:r>
+        <w:rPr/>
+        <w:t>CAUSED AND ON ANY THEORY OF LIABILITY, WHETHER IN CONTRACT, STRICT</w:t>
+      </w:r>
+    </w:p>
+    <w:p>
+      <w:pPr>
+        <w:pStyle w:val="PreformattedText"/>
+        <w:rPr/>
+      </w:pPr>
+      <w:r>
+        <w:rPr/>
+        <w:t>LIABILITY, OR TORT (INCLUDING NEGLIGENCE OR OTHERWISE) ARISING IN ANY WAY</w:t>
+      </w:r>
+    </w:p>
+    <w:p>
+      <w:pPr>
+        <w:pStyle w:val="PreformattedText"/>
+        <w:rPr/>
+      </w:pPr>
+      <w:r>
+        <w:rPr/>
+        <w:t>OUT OF THE USE OF THIS SOFTWARE, EVEN IF ADVISED OF THE POSSIBILITY OF SUCH</w:t>
+      </w:r>
+    </w:p>
+    <w:p>
+      <w:pPr>
+        <w:pStyle w:val="PreformattedText"/>
+        <w:rPr/>
+      </w:pPr>
+      <w:r>
+        <w:rPr/>
+        <w:t>DAMAGE.</w:t>
+      </w:r>
+    </w:p>
+    <w:p>
+      <w:pPr>
+        <w:pStyle w:val="PreformattedText"/>
+        <w:spacing w:before="0" w:after="283"/>
+        <w:rPr/>
+      </w:pPr>
+      <w:r>
+        <w:rPr/>
+      </w:r>
+    </w:p>
+    <w:p>
+      <w:pPr>
+        <w:pStyle w:val="Normal"/>
+        <w:spacing w:before="0" w:after="283"/>
+        <w:rPr>
+          <w:b/>
+          <w:b/>
+          <w:bCs/>
+        </w:rPr>
+      </w:pPr>
+      <w:r>
+        <w:rPr>
+          <w:b/>
+          <w:bCs/>
+          <w:highlight w:val="yellow"/>
+        </w:rPr>
+        <w:t>------------------------------------------</w:t>
+      </w:r>
+    </w:p>
+    <w:p>
+      <w:pPr>
+        <w:pStyle w:val="PreformattedText"/>
+        <w:rPr>
+          <w:b/>
+          <w:b/>
+          <w:bCs/>
+        </w:rPr>
+      </w:pPr>
+      <w:r>
+        <w:rPr>
+          <w:b/>
+          <w:bCs/>
+          <w:highlight w:val="yellow"/>
+        </w:rPr>
+        <w:t>matplotlib</w:t>
+      </w:r>
+    </w:p>
+    <w:p>
+      <w:pPr>
         <w:pStyle w:val="Normal"/>
         <w:rPr>
           <w:highlight w:val="yellow"/>
@@ -249,6 +680,1019 @@
           <w:b/>
           <w:bCs/>
         </w:rPr>
+      </w:r>
+    </w:p>
+    <w:p>
+      <w:pPr>
+        <w:pStyle w:val="PreformattedText"/>
+        <w:rPr>
+          <w:b/>
+          <w:b/>
+          <w:bCs/>
+        </w:rPr>
+      </w:pPr>
+      <w:r>
+        <w:rPr>
+          <w:b/>
+          <w:bCs/>
+          <w:highlight w:val="yellow"/>
+        </w:rPr>
+        <w:t>License agreement for matplotlib versions 1.3.0 and later</w:t>
+      </w:r>
+    </w:p>
+    <w:p>
+      <w:pPr>
+        <w:pStyle w:val="PreformattedText"/>
+        <w:rPr/>
+      </w:pPr>
+      <w:r>
+        <w:rPr/>
+        <w:t>=========================================================</w:t>
+      </w:r>
+    </w:p>
+    <w:p>
+      <w:pPr>
+        <w:pStyle w:val="PreformattedText"/>
+        <w:rPr/>
+      </w:pPr>
+      <w:r>
+        <w:rPr/>
+      </w:r>
+    </w:p>
+    <w:p>
+      <w:pPr>
+        <w:pStyle w:val="PreformattedText"/>
+        <w:rPr/>
+      </w:pPr>
+      <w:r>
+        <w:rPr/>
+        <w:t>1. This LICENSE AGREEMENT is between the Matplotlib Development Team</w:t>
+      </w:r>
+    </w:p>
+    <w:p>
+      <w:pPr>
+        <w:pStyle w:val="PreformattedText"/>
+        <w:rPr/>
+      </w:pPr>
+      <w:r>
+        <w:rPr/>
+        <w:t>("MDT"), and the Individual or Organization ("Licensee") accessing and</w:t>
+      </w:r>
+    </w:p>
+    <w:p>
+      <w:pPr>
+        <w:pStyle w:val="PreformattedText"/>
+        <w:rPr/>
+      </w:pPr>
+      <w:r>
+        <w:rPr/>
+        <w:t>otherwise using matplotlib software in source or binary form and its</w:t>
+      </w:r>
+    </w:p>
+    <w:p>
+      <w:pPr>
+        <w:pStyle w:val="PreformattedText"/>
+        <w:rPr/>
+      </w:pPr>
+      <w:r>
+        <w:rPr/>
+        <w:t>associated documentation.</w:t>
+      </w:r>
+    </w:p>
+    <w:p>
+      <w:pPr>
+        <w:pStyle w:val="PreformattedText"/>
+        <w:rPr/>
+      </w:pPr>
+      <w:r>
+        <w:rPr/>
+      </w:r>
+    </w:p>
+    <w:p>
+      <w:pPr>
+        <w:pStyle w:val="PreformattedText"/>
+        <w:rPr/>
+      </w:pPr>
+      <w:r>
+        <w:rPr/>
+        <w:t>2. Subject to the terms and conditions of this License Agreement, MDT</w:t>
+      </w:r>
+    </w:p>
+    <w:p>
+      <w:pPr>
+        <w:pStyle w:val="PreformattedText"/>
+        <w:rPr/>
+      </w:pPr>
+      <w:r>
+        <w:rPr/>
+        <w:t>hereby grants Licensee a nonexclusive, royalty-free, world-wide license</w:t>
+      </w:r>
+    </w:p>
+    <w:p>
+      <w:pPr>
+        <w:pStyle w:val="PreformattedText"/>
+        <w:rPr/>
+      </w:pPr>
+      <w:r>
+        <w:rPr/>
+        <w:t>to reproduce, analyze, test, perform and/or display publicly, prepare</w:t>
+      </w:r>
+    </w:p>
+    <w:p>
+      <w:pPr>
+        <w:pStyle w:val="PreformattedText"/>
+        <w:rPr/>
+      </w:pPr>
+      <w:r>
+        <w:rPr/>
+        <w:t>derivative works, distribute, and otherwise use matplotlib</w:t>
+      </w:r>
+    </w:p>
+    <w:p>
+      <w:pPr>
+        <w:pStyle w:val="PreformattedText"/>
+        <w:rPr/>
+      </w:pPr>
+      <w:r>
+        <w:rPr/>
+        <w:t>alone or in any derivative version, provided, however, that MDT's</w:t>
+      </w:r>
+    </w:p>
+    <w:p>
+      <w:pPr>
+        <w:pStyle w:val="PreformattedText"/>
+        <w:rPr/>
+      </w:pPr>
+      <w:r>
+        <w:rPr/>
+        <w:t>License Agreement and MDT's notice of copyright, i.e., "Copyright (c)</w:t>
+      </w:r>
+    </w:p>
+    <w:p>
+      <w:pPr>
+        <w:pStyle w:val="PreformattedText"/>
+        <w:rPr/>
+      </w:pPr>
+      <w:r>
+        <w:rPr/>
+        <w:t>2012- Matplotlib Development Team; All Rights Reserved" are retained in</w:t>
+      </w:r>
+    </w:p>
+    <w:p>
+      <w:pPr>
+        <w:pStyle w:val="PreformattedText"/>
+        <w:rPr/>
+      </w:pPr>
+      <w:r>
+        <w:rPr/>
+        <w:t>matplotlib  alone or in any derivative version prepared by</w:t>
+      </w:r>
+    </w:p>
+    <w:p>
+      <w:pPr>
+        <w:pStyle w:val="PreformattedText"/>
+        <w:rPr/>
+      </w:pPr>
+      <w:r>
+        <w:rPr/>
+        <w:t>Licensee.</w:t>
+      </w:r>
+    </w:p>
+    <w:p>
+      <w:pPr>
+        <w:pStyle w:val="PreformattedText"/>
+        <w:rPr/>
+      </w:pPr>
+      <w:r>
+        <w:rPr/>
+      </w:r>
+    </w:p>
+    <w:p>
+      <w:pPr>
+        <w:pStyle w:val="PreformattedText"/>
+        <w:rPr/>
+      </w:pPr>
+      <w:r>
+        <w:rPr/>
+        <w:t>3. In the event Licensee prepares a derivative work that is based on or</w:t>
+      </w:r>
+    </w:p>
+    <w:p>
+      <w:pPr>
+        <w:pStyle w:val="PreformattedText"/>
+        <w:rPr/>
+      </w:pPr>
+      <w:r>
+        <w:rPr/>
+        <w:t>incorporates matplotlib or any part thereof, and wants to</w:t>
+      </w:r>
+    </w:p>
+    <w:p>
+      <w:pPr>
+        <w:pStyle w:val="PreformattedText"/>
+        <w:rPr/>
+      </w:pPr>
+      <w:r>
+        <w:rPr/>
+        <w:t>make the derivative work available to others as provided herein, then</w:t>
+      </w:r>
+    </w:p>
+    <w:p>
+      <w:pPr>
+        <w:pStyle w:val="PreformattedText"/>
+        <w:rPr/>
+      </w:pPr>
+      <w:r>
+        <w:rPr/>
+        <w:t>Licensee hereby agrees to include in any such work a brief summary of</w:t>
+      </w:r>
+    </w:p>
+    <w:p>
+      <w:pPr>
+        <w:pStyle w:val="PreformattedText"/>
+        <w:rPr/>
+      </w:pPr>
+      <w:r>
+        <w:rPr/>
+        <w:t>the changes made to matplotlib .</w:t>
+      </w:r>
+    </w:p>
+    <w:p>
+      <w:pPr>
+        <w:pStyle w:val="PreformattedText"/>
+        <w:rPr/>
+      </w:pPr>
+      <w:r>
+        <w:rPr/>
+      </w:r>
+    </w:p>
+    <w:p>
+      <w:pPr>
+        <w:pStyle w:val="PreformattedText"/>
+        <w:rPr/>
+      </w:pPr>
+      <w:r>
+        <w:rPr/>
+        <w:t>4. MDT is making matplotlib available to Licensee on an "AS</w:t>
+      </w:r>
+    </w:p>
+    <w:p>
+      <w:pPr>
+        <w:pStyle w:val="PreformattedText"/>
+        <w:rPr/>
+      </w:pPr>
+      <w:r>
+        <w:rPr/>
+        <w:t>IS" basis.  MDT MAKES NO REPRESENTATIONS OR WARRANTIES, EXPRESS OR</w:t>
+      </w:r>
+    </w:p>
+    <w:p>
+      <w:pPr>
+        <w:pStyle w:val="PreformattedText"/>
+        <w:rPr/>
+      </w:pPr>
+      <w:r>
+        <w:rPr/>
+        <w:t>IMPLIED.  BY WAY OF EXAMPLE, BUT NOT LIMITATION, MDT MAKES NO AND</w:t>
+      </w:r>
+    </w:p>
+    <w:p>
+      <w:pPr>
+        <w:pStyle w:val="PreformattedText"/>
+        <w:rPr/>
+      </w:pPr>
+      <w:r>
+        <w:rPr/>
+        <w:t>DISCLAIMS ANY REPRESENTATION OR WARRANTY OF MERCHANTABILITY OR FITNESS</w:t>
+      </w:r>
+    </w:p>
+    <w:p>
+      <w:pPr>
+        <w:pStyle w:val="PreformattedText"/>
+        <w:rPr/>
+      </w:pPr>
+      <w:r>
+        <w:rPr/>
+        <w:t>FOR ANY PARTICULAR PURPOSE OR THAT THE USE OF MATPLOTLIB</w:t>
+      </w:r>
+    </w:p>
+    <w:p>
+      <w:pPr>
+        <w:pStyle w:val="PreformattedText"/>
+        <w:rPr/>
+      </w:pPr>
+      <w:r>
+        <w:rPr/>
+        <w:t>WILL NOT INFRINGE ANY THIRD PARTY RIGHTS.</w:t>
+      </w:r>
+    </w:p>
+    <w:p>
+      <w:pPr>
+        <w:pStyle w:val="PreformattedText"/>
+        <w:rPr/>
+      </w:pPr>
+      <w:r>
+        <w:rPr/>
+      </w:r>
+    </w:p>
+    <w:p>
+      <w:pPr>
+        <w:pStyle w:val="PreformattedText"/>
+        <w:rPr/>
+      </w:pPr>
+      <w:r>
+        <w:rPr/>
+        <w:t>5. MDT SHALL NOT BE LIABLE TO LICENSEE OR ANY OTHER USERS OF MATPLOTLIB</w:t>
+      </w:r>
+    </w:p>
+    <w:p>
+      <w:pPr>
+        <w:pStyle w:val="PreformattedText"/>
+        <w:rPr/>
+      </w:pPr>
+      <w:r>
+        <w:rPr/>
+        <w:t xml:space="preserve"> </w:t>
+      </w:r>
+      <w:r>
+        <w:rPr/>
+        <w:t>FOR ANY INCIDENTAL, SPECIAL, OR CONSEQUENTIAL DAMAGES OR</w:t>
+      </w:r>
+    </w:p>
+    <w:p>
+      <w:pPr>
+        <w:pStyle w:val="PreformattedText"/>
+        <w:rPr/>
+      </w:pPr>
+      <w:r>
+        <w:rPr/>
+        <w:t>LOSS AS A RESULT OF MODIFYING, DISTRIBUTING, OR OTHERWISE USING</w:t>
+      </w:r>
+    </w:p>
+    <w:p>
+      <w:pPr>
+        <w:pStyle w:val="PreformattedText"/>
+        <w:rPr/>
+      </w:pPr>
+      <w:r>
+        <w:rPr/>
+        <w:t>MATPLOTLIB , OR ANY DERIVATIVE THEREOF, EVEN IF ADVISED OF</w:t>
+      </w:r>
+    </w:p>
+    <w:p>
+      <w:pPr>
+        <w:pStyle w:val="PreformattedText"/>
+        <w:rPr/>
+      </w:pPr>
+      <w:r>
+        <w:rPr/>
+        <w:t>THE POSSIBILITY THEREOF.</w:t>
+      </w:r>
+    </w:p>
+    <w:p>
+      <w:pPr>
+        <w:pStyle w:val="PreformattedText"/>
+        <w:rPr/>
+      </w:pPr>
+      <w:r>
+        <w:rPr/>
+      </w:r>
+    </w:p>
+    <w:p>
+      <w:pPr>
+        <w:pStyle w:val="PreformattedText"/>
+        <w:rPr/>
+      </w:pPr>
+      <w:r>
+        <w:rPr/>
+        <w:t>6. This License Agreement will automatically terminate upon a material</w:t>
+      </w:r>
+    </w:p>
+    <w:p>
+      <w:pPr>
+        <w:pStyle w:val="PreformattedText"/>
+        <w:rPr/>
+      </w:pPr>
+      <w:r>
+        <w:rPr/>
+        <w:t>breach of its terms and conditions.</w:t>
+      </w:r>
+    </w:p>
+    <w:p>
+      <w:pPr>
+        <w:pStyle w:val="PreformattedText"/>
+        <w:rPr/>
+      </w:pPr>
+      <w:r>
+        <w:rPr/>
+      </w:r>
+    </w:p>
+    <w:p>
+      <w:pPr>
+        <w:pStyle w:val="PreformattedText"/>
+        <w:rPr/>
+      </w:pPr>
+      <w:r>
+        <w:rPr/>
+        <w:t>7. Nothing in this License Agreement shall be deemed to create any</w:t>
+      </w:r>
+    </w:p>
+    <w:p>
+      <w:pPr>
+        <w:pStyle w:val="PreformattedText"/>
+        <w:rPr/>
+      </w:pPr>
+      <w:r>
+        <w:rPr/>
+        <w:t>relationship of agency, partnership, or joint venture between MDT and</w:t>
+      </w:r>
+    </w:p>
+    <w:p>
+      <w:pPr>
+        <w:pStyle w:val="PreformattedText"/>
+        <w:rPr/>
+      </w:pPr>
+      <w:r>
+        <w:rPr/>
+        <w:t>Licensee.  This License Agreement does not grant permission to use MDT</w:t>
+      </w:r>
+    </w:p>
+    <w:p>
+      <w:pPr>
+        <w:pStyle w:val="PreformattedText"/>
+        <w:rPr/>
+      </w:pPr>
+      <w:r>
+        <w:rPr/>
+        <w:t>trademarks or trade name in a trademark sense to endorse or promote</w:t>
+      </w:r>
+    </w:p>
+    <w:p>
+      <w:pPr>
+        <w:pStyle w:val="PreformattedText"/>
+        <w:rPr/>
+      </w:pPr>
+      <w:r>
+        <w:rPr/>
+        <w:t>products or services of Licensee, or any third party.</w:t>
+      </w:r>
+    </w:p>
+    <w:p>
+      <w:pPr>
+        <w:pStyle w:val="PreformattedText"/>
+        <w:rPr/>
+      </w:pPr>
+      <w:r>
+        <w:rPr/>
+      </w:r>
+    </w:p>
+    <w:p>
+      <w:pPr>
+        <w:pStyle w:val="PreformattedText"/>
+        <w:rPr/>
+      </w:pPr>
+      <w:r>
+        <w:rPr/>
+        <w:t>8. By copying, installing or otherwise using matplotlib ,</w:t>
+      </w:r>
+    </w:p>
+    <w:p>
+      <w:pPr>
+        <w:pStyle w:val="PreformattedText"/>
+        <w:rPr/>
+      </w:pPr>
+      <w:r>
+        <w:rPr/>
+        <w:t>Licensee agrees to be bound by the terms and conditions of this License</w:t>
+      </w:r>
+    </w:p>
+    <w:p>
+      <w:pPr>
+        <w:pStyle w:val="PreformattedText"/>
+        <w:rPr/>
+      </w:pPr>
+      <w:r>
+        <w:rPr/>
+        <w:t>Agreement.</w:t>
+      </w:r>
+    </w:p>
+    <w:p>
+      <w:pPr>
+        <w:pStyle w:val="PreformattedText"/>
+        <w:rPr/>
+      </w:pPr>
+      <w:r>
+        <w:rPr/>
+      </w:r>
+    </w:p>
+    <w:p>
+      <w:pPr>
+        <w:pStyle w:val="PreformattedText"/>
+        <w:rPr/>
+      </w:pPr>
+      <w:r>
+        <w:rPr/>
+        <w:t>License agreement for matplotlib versions prior to 1.3.0</w:t>
+      </w:r>
+    </w:p>
+    <w:p>
+      <w:pPr>
+        <w:pStyle w:val="PreformattedText"/>
+        <w:rPr/>
+      </w:pPr>
+      <w:r>
+        <w:rPr/>
+        <w:t>========================================================</w:t>
+      </w:r>
+    </w:p>
+    <w:p>
+      <w:pPr>
+        <w:pStyle w:val="PreformattedText"/>
+        <w:rPr/>
+      </w:pPr>
+      <w:r>
+        <w:rPr/>
+      </w:r>
+    </w:p>
+    <w:p>
+      <w:pPr>
+        <w:pStyle w:val="PreformattedText"/>
+        <w:rPr/>
+      </w:pPr>
+      <w:r>
+        <w:rPr/>
+        <w:t>1. This LICENSE AGREEMENT is between John D. Hunter ("JDH"), and the</w:t>
+      </w:r>
+    </w:p>
+    <w:p>
+      <w:pPr>
+        <w:pStyle w:val="PreformattedText"/>
+        <w:rPr/>
+      </w:pPr>
+      <w:r>
+        <w:rPr/>
+        <w:t>Individual or Organization ("Licensee") accessing and otherwise using</w:t>
+      </w:r>
+    </w:p>
+    <w:p>
+      <w:pPr>
+        <w:pStyle w:val="PreformattedText"/>
+        <w:rPr/>
+      </w:pPr>
+      <w:r>
+        <w:rPr/>
+        <w:t>matplotlib software in source or binary form and its associated</w:t>
+      </w:r>
+    </w:p>
+    <w:p>
+      <w:pPr>
+        <w:pStyle w:val="PreformattedText"/>
+        <w:rPr/>
+      </w:pPr>
+      <w:r>
+        <w:rPr/>
+        <w:t>documentation.</w:t>
+      </w:r>
+    </w:p>
+    <w:p>
+      <w:pPr>
+        <w:pStyle w:val="PreformattedText"/>
+        <w:rPr/>
+      </w:pPr>
+      <w:r>
+        <w:rPr/>
+      </w:r>
+    </w:p>
+    <w:p>
+      <w:pPr>
+        <w:pStyle w:val="PreformattedText"/>
+        <w:rPr/>
+      </w:pPr>
+      <w:r>
+        <w:rPr/>
+        <w:t>2. Subject to the terms and conditions of this License Agreement, JDH</w:t>
+      </w:r>
+    </w:p>
+    <w:p>
+      <w:pPr>
+        <w:pStyle w:val="PreformattedText"/>
+        <w:rPr/>
+      </w:pPr>
+      <w:r>
+        <w:rPr/>
+        <w:t>hereby grants Licensee a nonexclusive, royalty-free, world-wide license</w:t>
+      </w:r>
+    </w:p>
+    <w:p>
+      <w:pPr>
+        <w:pStyle w:val="PreformattedText"/>
+        <w:rPr/>
+      </w:pPr>
+      <w:r>
+        <w:rPr/>
+        <w:t>to reproduce, analyze, test, perform and/or display publicly, prepare</w:t>
+      </w:r>
+    </w:p>
+    <w:p>
+      <w:pPr>
+        <w:pStyle w:val="PreformattedText"/>
+        <w:rPr/>
+      </w:pPr>
+      <w:r>
+        <w:rPr/>
+        <w:t>derivative works, distribute, and otherwise use matplotlib</w:t>
+      </w:r>
+    </w:p>
+    <w:p>
+      <w:pPr>
+        <w:pStyle w:val="PreformattedText"/>
+        <w:rPr/>
+      </w:pPr>
+      <w:r>
+        <w:rPr/>
+        <w:t>alone or in any derivative version, provided, however, that JDH's</w:t>
+      </w:r>
+    </w:p>
+    <w:p>
+      <w:pPr>
+        <w:pStyle w:val="PreformattedText"/>
+        <w:rPr/>
+      </w:pPr>
+      <w:r>
+        <w:rPr/>
+        <w:t>License Agreement and JDH's notice of copyright, i.e., "Copyright (c)</w:t>
+      </w:r>
+    </w:p>
+    <w:p>
+      <w:pPr>
+        <w:pStyle w:val="PreformattedText"/>
+        <w:rPr/>
+      </w:pPr>
+      <w:r>
+        <w:rPr/>
+        <w:t>2002-2011 John D. Hunter; All Rights Reserved" are retained in</w:t>
+      </w:r>
+    </w:p>
+    <w:p>
+      <w:pPr>
+        <w:pStyle w:val="PreformattedText"/>
+        <w:rPr/>
+      </w:pPr>
+      <w:r>
+        <w:rPr/>
+        <w:t>matplotlib  alone or in any derivative version prepared by</w:t>
+      </w:r>
+    </w:p>
+    <w:p>
+      <w:pPr>
+        <w:pStyle w:val="PreformattedText"/>
+        <w:rPr/>
+      </w:pPr>
+      <w:r>
+        <w:rPr/>
+        <w:t>Licensee.</w:t>
+      </w:r>
+    </w:p>
+    <w:p>
+      <w:pPr>
+        <w:pStyle w:val="PreformattedText"/>
+        <w:rPr/>
+      </w:pPr>
+      <w:r>
+        <w:rPr/>
+      </w:r>
+    </w:p>
+    <w:p>
+      <w:pPr>
+        <w:pStyle w:val="PreformattedText"/>
+        <w:rPr/>
+      </w:pPr>
+      <w:r>
+        <w:rPr/>
+        <w:t>3. In the event Licensee prepares a derivative work that is based on or</w:t>
+      </w:r>
+    </w:p>
+    <w:p>
+      <w:pPr>
+        <w:pStyle w:val="PreformattedText"/>
+        <w:rPr/>
+      </w:pPr>
+      <w:r>
+        <w:rPr/>
+        <w:t>incorporates matplotlib  or any part thereof, and wants to</w:t>
+      </w:r>
+    </w:p>
+    <w:p>
+      <w:pPr>
+        <w:pStyle w:val="PreformattedText"/>
+        <w:rPr/>
+      </w:pPr>
+      <w:r>
+        <w:rPr/>
+        <w:t>make the derivative work available to others as provided herein, then</w:t>
+      </w:r>
+    </w:p>
+    <w:p>
+      <w:pPr>
+        <w:pStyle w:val="PreformattedText"/>
+        <w:rPr/>
+      </w:pPr>
+      <w:r>
+        <w:rPr/>
+        <w:t>Licensee hereby agrees to include in any such work a brief summary of</w:t>
+      </w:r>
+    </w:p>
+    <w:p>
+      <w:pPr>
+        <w:pStyle w:val="PreformattedText"/>
+        <w:rPr/>
+      </w:pPr>
+      <w:r>
+        <w:rPr/>
+        <w:t>the changes made to matplotlib.</w:t>
+      </w:r>
+    </w:p>
+    <w:p>
+      <w:pPr>
+        <w:pStyle w:val="PreformattedText"/>
+        <w:rPr/>
+      </w:pPr>
+      <w:r>
+        <w:rPr/>
+      </w:r>
+    </w:p>
+    <w:p>
+      <w:pPr>
+        <w:pStyle w:val="PreformattedText"/>
+        <w:rPr/>
+      </w:pPr>
+      <w:r>
+        <w:rPr/>
+        <w:t>4. JDH is making matplotlib  available to Licensee on an "AS</w:t>
+      </w:r>
+    </w:p>
+    <w:p>
+      <w:pPr>
+        <w:pStyle w:val="PreformattedText"/>
+        <w:rPr/>
+      </w:pPr>
+      <w:r>
+        <w:rPr/>
+        <w:t>IS" basis.  JDH MAKES NO REPRESENTATIONS OR WARRANTIES, EXPRESS OR</w:t>
+      </w:r>
+    </w:p>
+    <w:p>
+      <w:pPr>
+        <w:pStyle w:val="PreformattedText"/>
+        <w:rPr/>
+      </w:pPr>
+      <w:r>
+        <w:rPr/>
+        <w:t>IMPLIED.  BY WAY OF EXAMPLE, BUT NOT LIMITATION, JDH MAKES NO AND</w:t>
+      </w:r>
+    </w:p>
+    <w:p>
+      <w:pPr>
+        <w:pStyle w:val="PreformattedText"/>
+        <w:rPr/>
+      </w:pPr>
+      <w:r>
+        <w:rPr/>
+        <w:t>DISCLAIMS ANY REPRESENTATION OR WARRANTY OF MERCHANTABILITY OR FITNESS</w:t>
+      </w:r>
+    </w:p>
+    <w:p>
+      <w:pPr>
+        <w:pStyle w:val="PreformattedText"/>
+        <w:rPr/>
+      </w:pPr>
+      <w:r>
+        <w:rPr/>
+        <w:t>FOR ANY PARTICULAR PURPOSE OR THAT THE USE OF MATPLOTLIB</w:t>
+      </w:r>
+    </w:p>
+    <w:p>
+      <w:pPr>
+        <w:pStyle w:val="PreformattedText"/>
+        <w:rPr/>
+      </w:pPr>
+      <w:r>
+        <w:rPr/>
+        <w:t>WILL NOT INFRINGE ANY THIRD PARTY RIGHTS.</w:t>
+      </w:r>
+    </w:p>
+    <w:p>
+      <w:pPr>
+        <w:pStyle w:val="PreformattedText"/>
+        <w:rPr/>
+      </w:pPr>
+      <w:r>
+        <w:rPr/>
+      </w:r>
+    </w:p>
+    <w:p>
+      <w:pPr>
+        <w:pStyle w:val="PreformattedText"/>
+        <w:rPr/>
+      </w:pPr>
+      <w:r>
+        <w:rPr/>
+        <w:t>5. JDH SHALL NOT BE LIABLE TO LICENSEE OR ANY OTHER USERS OF MATPLOTLIB</w:t>
+      </w:r>
+    </w:p>
+    <w:p>
+      <w:pPr>
+        <w:pStyle w:val="PreformattedText"/>
+        <w:rPr/>
+      </w:pPr>
+      <w:r>
+        <w:rPr/>
+        <w:t xml:space="preserve"> </w:t>
+      </w:r>
+      <w:r>
+        <w:rPr/>
+        <w:t>FOR ANY INCIDENTAL, SPECIAL, OR CONSEQUENTIAL DAMAGES OR</w:t>
+      </w:r>
+    </w:p>
+    <w:p>
+      <w:pPr>
+        <w:pStyle w:val="PreformattedText"/>
+        <w:rPr/>
+      </w:pPr>
+      <w:r>
+        <w:rPr/>
+        <w:t>LOSS AS A RESULT OF MODIFYING, DISTRIBUTING, OR OTHERWISE USING</w:t>
+      </w:r>
+    </w:p>
+    <w:p>
+      <w:pPr>
+        <w:pStyle w:val="PreformattedText"/>
+        <w:rPr/>
+      </w:pPr>
+      <w:r>
+        <w:rPr/>
+        <w:t>MATPLOTLIB , OR ANY DERIVATIVE THEREOF, EVEN IF ADVISED OF</w:t>
+      </w:r>
+    </w:p>
+    <w:p>
+      <w:pPr>
+        <w:pStyle w:val="PreformattedText"/>
+        <w:rPr/>
+      </w:pPr>
+      <w:r>
+        <w:rPr/>
+        <w:t>THE POSSIBILITY THEREOF.</w:t>
+      </w:r>
+    </w:p>
+    <w:p>
+      <w:pPr>
+        <w:pStyle w:val="PreformattedText"/>
+        <w:rPr/>
+      </w:pPr>
+      <w:r>
+        <w:rPr/>
+      </w:r>
+    </w:p>
+    <w:p>
+      <w:pPr>
+        <w:pStyle w:val="PreformattedText"/>
+        <w:rPr/>
+      </w:pPr>
+      <w:r>
+        <w:rPr/>
+        <w:t>6. This License Agreement will automatically terminate upon a material</w:t>
+      </w:r>
+    </w:p>
+    <w:p>
+      <w:pPr>
+        <w:pStyle w:val="PreformattedText"/>
+        <w:rPr/>
+      </w:pPr>
+      <w:r>
+        <w:rPr/>
+        <w:t>breach of its terms and conditions.</w:t>
+      </w:r>
+    </w:p>
+    <w:p>
+      <w:pPr>
+        <w:pStyle w:val="PreformattedText"/>
+        <w:rPr/>
+      </w:pPr>
+      <w:r>
+        <w:rPr/>
+      </w:r>
+    </w:p>
+    <w:p>
+      <w:pPr>
+        <w:pStyle w:val="PreformattedText"/>
+        <w:rPr/>
+      </w:pPr>
+      <w:r>
+        <w:rPr/>
+        <w:t>7. Nothing in this License Agreement shall be deemed to create any</w:t>
+      </w:r>
+    </w:p>
+    <w:p>
+      <w:pPr>
+        <w:pStyle w:val="PreformattedText"/>
+        <w:rPr/>
+      </w:pPr>
+      <w:r>
+        <w:rPr/>
+        <w:t>relationship of agency, partnership, or joint venture between JDH and</w:t>
+      </w:r>
+    </w:p>
+    <w:p>
+      <w:pPr>
+        <w:pStyle w:val="PreformattedText"/>
+        <w:rPr/>
+      </w:pPr>
+      <w:r>
+        <w:rPr/>
+        <w:t>Licensee.  This License Agreement does not grant permission to use JDH</w:t>
+      </w:r>
+    </w:p>
+    <w:p>
+      <w:pPr>
+        <w:pStyle w:val="PreformattedText"/>
+        <w:rPr/>
+      </w:pPr>
+      <w:r>
+        <w:rPr/>
+        <w:t>trademarks or trade name in a trademark sense to endorse or promote</w:t>
+      </w:r>
+    </w:p>
+    <w:p>
+      <w:pPr>
+        <w:pStyle w:val="PreformattedText"/>
+        <w:rPr/>
+      </w:pPr>
+      <w:r>
+        <w:rPr/>
+        <w:t>products or services of Licensee, or any third party.</w:t>
+      </w:r>
+    </w:p>
+    <w:p>
+      <w:pPr>
+        <w:pStyle w:val="PreformattedText"/>
+        <w:rPr/>
+      </w:pPr>
+      <w:r>
+        <w:rPr/>
+      </w:r>
+    </w:p>
+    <w:p>
+      <w:pPr>
+        <w:pStyle w:val="PreformattedText"/>
+        <w:rPr/>
+      </w:pPr>
+      <w:r>
+        <w:rPr/>
+        <w:t>8. By copying, installing or otherwise using matplotlib,</w:t>
+      </w:r>
+    </w:p>
+    <w:p>
+      <w:pPr>
+        <w:pStyle w:val="PreformattedText"/>
+        <w:rPr/>
+      </w:pPr>
+      <w:r>
+        <w:rPr/>
+        <w:t>Licensee agrees to be bound by the terms and conditions of this License</w:t>
+      </w:r>
+    </w:p>
+    <w:p>
+      <w:pPr>
+        <w:pStyle w:val="PreformattedText"/>
+        <w:spacing w:before="0" w:after="283"/>
+        <w:rPr>
+          <w:b/>
+          <w:b/>
+          <w:bCs/>
+          <w:highlight w:val="yellow"/>
+        </w:rPr>
+      </w:pPr>
+      <w:r>
+        <w:rPr/>
+        <w:t>Agreement.</w:t>
+      </w:r>
+    </w:p>
+    <w:p>
+      <w:pPr>
+        <w:pStyle w:val="Normal"/>
+        <w:rPr>
+          <w:b/>
+          <w:b/>
+          <w:bCs/>
+        </w:rPr>
+      </w:pPr>
+      <w:r>
+        <w:rPr>
+          <w:b/>
+          <w:bCs/>
+          <w:highlight w:val="yellow"/>
+        </w:rPr>
+        <w:t>------------------------------------------</w:t>
       </w:r>
     </w:p>
     <w:p>
@@ -4814,6 +6258,19 @@
     <w:qFormat/>
     <w:pPr/>
     <w:rPr/>
+  </w:style>
+  <w:style w:type="paragraph" w:styleId="PreformattedText">
+    <w:name w:val="Preformatted Text"/>
+    <w:basedOn w:val="Normal"/>
+    <w:qFormat/>
+    <w:pPr>
+      <w:spacing w:before="0" w:after="0"/>
+    </w:pPr>
+    <w:rPr>
+      <w:rFonts w:ascii="Liberation Mono" w:hAnsi="Liberation Mono" w:eastAsia="Liberation Mono" w:cs="Liberation Mono"/>
+      <w:sz w:val="20"/>
+      <w:szCs w:val="20"/>
+    </w:rPr>
   </w:style>
   <w:style w:type="numbering" w:styleId="NoList" w:default="1">
     <w:name w:val="No List"/>

</xml_diff>

<commit_message>
Somewhat updated / separated current project from NoIze
</commit_message>
<xml_diff>
--- a/THIRD-PARTY-NOTICES.docx
+++ b/THIRD-PARTY-NOTICES.docx
@@ -2,6 +2,98 @@
 <file path=word/document.xml><?xml version="1.0" encoding="utf-8"?>
 <w:document xmlns:o="urn:schemas-microsoft-com:office:office" xmlns:r="http://schemas.openxmlformats.org/officeDocument/2006/relationships" xmlns:v="urn:schemas-microsoft-com:vml" xmlns:w="http://schemas.openxmlformats.org/wordprocessingml/2006/main" xmlns:w10="urn:schemas-microsoft-com:office:word" xmlns:wp="http://schemas.openxmlformats.org/drawingml/2006/wordprocessingDrawing" xmlns:wps="http://schemas.microsoft.com/office/word/2010/wordprocessingShape" xmlns:wpg="http://schemas.microsoft.com/office/word/2010/wordprocessingGroup" xmlns:mc="http://schemas.openxmlformats.org/markup-compatibility/2006" xmlns:wp14="http://schemas.microsoft.com/office/word/2010/wordprocessingDrawing" xmlns:w14="http://schemas.microsoft.com/office/word/2010/wordml" mc:Ignorable="w14 wp14">
   <w:body>
+    <w:p>
+      <w:pPr>
+        <w:pStyle w:val="Normal"/>
+        <w:rPr/>
+      </w:pPr>
+      <w:r>
+        <w:rPr>
+          <w:rFonts w:eastAsia="Carlito" w:cs="Carlito" w:ascii="Carlito" w:hAnsi="Carlito"/>
+          <w:b/>
+          <w:i w:val="false"/>
+          <w:iCs w:val="false"/>
+        </w:rPr>
+        <w:t>PySoundTool</w:t>
+      </w:r>
+      <w:r>
+        <w:rPr>
+          <w:rFonts w:eastAsia="Carlito" w:cs="Carlito" w:ascii="Carlito" w:hAnsi="Carlito"/>
+          <w:b/>
+          <w:i/>
+        </w:rPr>
+        <w:t xml:space="preserve"> </w:t>
+      </w:r>
+      <w:r>
+        <w:rPr>
+          <w:rFonts w:eastAsia="Carlito" w:cs="Carlito" w:ascii="Carlito" w:hAnsi="Carlito"/>
+          <w:b w:val="false"/>
+          <w:bCs w:val="false"/>
+          <w:i w:val="false"/>
+          <w:iCs w:val="false"/>
+        </w:rPr>
+        <w:t xml:space="preserve">uses third-party libraries or other resources that may be distributed under licenses different than </w:t>
+      </w:r>
+      <w:r>
+        <w:rPr>
+          <w:rFonts w:eastAsia="Carlito" w:cs="Carlito" w:ascii="Carlito" w:hAnsi="Carlito"/>
+          <w:b/>
+          <w:bCs w:val="false"/>
+          <w:i w:val="false"/>
+          <w:iCs w:val="false"/>
+        </w:rPr>
+        <w:t>PySoundTool</w:t>
+      </w:r>
+      <w:r>
+        <w:rPr>
+          <w:rFonts w:eastAsia="Carlito" w:cs="Carlito" w:ascii="Carlito" w:hAnsi="Carlito"/>
+          <w:b/>
+          <w:bCs w:val="false"/>
+          <w:i/>
+          <w:iCs w:val="false"/>
+        </w:rPr>
+        <w:t>.</w:t>
+      </w:r>
+    </w:p>
+    <w:p>
+      <w:pPr>
+        <w:pStyle w:val="Normal"/>
+        <w:rPr/>
+      </w:pPr>
+      <w:r>
+        <w:rPr/>
+      </w:r>
+    </w:p>
+    <w:p>
+      <w:pPr>
+        <w:pStyle w:val="Normal"/>
+        <w:pBdr>
+          <w:bottom w:val="single" w:sz="2" w:space="2" w:color="000000"/>
+        </w:pBdr>
+        <w:rPr/>
+      </w:pPr>
+      <w:r>
+        <w:rPr/>
+      </w:r>
+    </w:p>
+    <w:p>
+      <w:pPr>
+        <w:pStyle w:val="Normal"/>
+        <w:rPr/>
+      </w:pPr>
+      <w:r>
+        <w:rPr/>
+      </w:r>
+    </w:p>
+    <w:p>
+      <w:pPr>
+        <w:pStyle w:val="Normal"/>
+        <w:rPr/>
+      </w:pPr>
+      <w:r>
+        <w:rPr/>
+      </w:r>
+    </w:p>
     <w:p>
       <w:pPr>
         <w:pStyle w:val="Normal"/>
@@ -22,68 +114,106 @@
         </w:rPr>
         <w:t>-framework</w:t>
       </w:r>
-      <w:r>
-        <w:rPr/>
-        <w:t xml:space="preserve"> uses third-party libraries or other resources that may be distributed under licenses different than the</w:t>
-      </w:r>
-      <w:r>
+    </w:p>
+    <w:p>
+      <w:pPr>
+        <w:pStyle w:val="Normal"/>
         <w:rPr>
-          <w:highlight w:val="yellow"/>
+          <w:i w:val="false"/>
+          <w:i w:val="false"/>
+          <w:iCs w:val="false"/>
         </w:rPr>
-        <w:t xml:space="preserve"> </w:t>
-      </w:r>
+      </w:pPr>
       <w:r>
         <w:rPr>
           <w:rFonts w:eastAsia="Carlito" w:cs="Carlito" w:ascii="Carlito" w:hAnsi="Carlito"/>
+          <w:i w:val="false"/>
+          <w:iCs w:val="false"/>
         </w:rPr>
-        <w:t xml:space="preserve"> </w:t>
-      </w:r>
-      <w:r>
+        <w:t>GNU AFFERO GENERAL PUBLIC LICENSE</w:t>
+      </w:r>
+    </w:p>
+    <w:p>
+      <w:pPr>
+        <w:pStyle w:val="Normal"/>
+        <w:spacing w:before="0" w:after="160"/>
         <w:rPr>
-          <w:rFonts w:eastAsia="Carlito" w:cs="Carlito" w:ascii="Carlito" w:hAnsi="Carlito"/>
-          <w:b/>
+          <w:i w:val="false"/>
+          <w:i w:val="false"/>
+          <w:iCs w:val="false"/>
         </w:rPr>
-        <w:t>NoIze</w:t>
-      </w:r>
+      </w:pPr>
       <w:r>
         <w:rPr>
-          <w:rFonts w:eastAsia="Carlito" w:cs="Carlito" w:ascii="Carlito" w:hAnsi="Carlito"/>
+          <w:rFonts w:eastAsia="Carlito" w:cs="Calibri" w:ascii="Carlito" w:hAnsi="Carlito" w:cstheme="minorHAnsi"/>
+          <w:i w:val="false"/>
+          <w:iCs w:val="false"/>
+        </w:rPr>
+        <w:t>(c) 2019, Peggy Sylopp und Aislyn Rose GbR</w:t>
+      </w:r>
+    </w:p>
+    <w:p>
+      <w:pPr>
+        <w:pStyle w:val="Normal"/>
+        <w:pBdr>
+          <w:bottom w:val="single" w:sz="2" w:space="2" w:color="000000"/>
+        </w:pBdr>
+        <w:spacing w:before="0" w:after="160"/>
+        <w:rPr/>
+      </w:pPr>
+      <w:r>
+        <w:rPr>
+          <w:rFonts w:cs="Calibri" w:cstheme="minorHAnsi"/>
+        </w:rPr>
+        <w:t>The</w:t>
+      </w:r>
+      <w:r>
+        <w:rPr>
+          <w:rFonts w:eastAsia="Carlito" w:cs="Calibri" w:cstheme="minorHAnsi"/>
+        </w:rPr>
+        <w:t xml:space="preserve"> NoIze-</w:t>
+      </w:r>
+      <w:r>
+        <w:rPr>
+          <w:rFonts w:cs="Calibri" w:cstheme="minorHAnsi"/>
+        </w:rPr>
+        <w:t>framework is free software: you can redistribute it and/or modify it under the terms of the GNU General Public License as published by the Free Software Foundation, either version 3 of the License, or (at y</w:t>
+      </w:r>
+      <w:bookmarkStart w:id="0" w:name="_GoBack"/>
+      <w:bookmarkEnd w:id="0"/>
+      <w:r>
+        <w:rPr>
+          <w:rFonts w:cs="Calibri" w:cstheme="minorHAnsi"/>
+        </w:rPr>
+        <w:t>our option) any later version.</w:t>
+      </w:r>
+    </w:p>
+    <w:p>
+      <w:pPr>
+        <w:pStyle w:val="Normal"/>
+        <w:pBdr>
+          <w:bottom w:val="single" w:sz="2" w:space="2" w:color="000000"/>
+        </w:pBdr>
+        <w:spacing w:before="0" w:after="160"/>
+        <w:rPr>
+          <w:rFonts w:cs="Calibri" w:cstheme="minorHAnsi"/>
+        </w:rPr>
+      </w:pPr>
+      <w:r>
+        <w:rPr/>
+      </w:r>
+    </w:p>
+    <w:p>
+      <w:pPr>
+        <w:pStyle w:val="Normal"/>
+        <w:rPr>
+          <w:rFonts w:ascii="Carlito" w:hAnsi="Carlito" w:eastAsia="Carlito" w:cs="Carlito"/>
+          <w:i/>
           <w:i/>
         </w:rPr>
-        <w:t xml:space="preserve"> </w:t>
-      </w:r>
-      <w:bookmarkStart w:id="0" w:name="_GoBack"/>
-      <w:bookmarkEnd w:id="0"/>
-      <w:r>
-        <w:rPr>
-          <w:rFonts w:eastAsia="Carlito" w:cs="Carlito" w:ascii="Carlito" w:hAnsi="Carlito"/>
-          <w:i/>
-        </w:rPr>
-        <w:t>-framework</w:t>
-      </w:r>
-      <w:r>
-        <w:rPr>
-          <w:highlight w:val="yellow"/>
-        </w:rPr>
-        <w:t>.</w:t>
-      </w:r>
-    </w:p>
-    <w:p>
-      <w:pPr>
-        <w:pStyle w:val="Normal"/>
-        <w:rPr>
-          <w:b/>
-          <w:b/>
-          <w:bCs/>
-        </w:rPr>
-      </w:pPr>
-      <w:r>
-        <w:rPr>
-          <w:b/>
-          <w:bCs/>
-          <w:highlight w:val="yellow"/>
-        </w:rPr>
-        <w:t>------------------------------------------</w:t>
+      </w:pPr>
+      <w:r>
+        <w:rPr/>
       </w:r>
     </w:p>
     <w:p>
@@ -218,8 +348,7 @@
       </w:pPr>
       <w:r>
         <w:rPr>
-          <w:b/>
-          <w:bCs/>
+          <w:highlight w:val="yellow"/>
         </w:rPr>
       </w:r>
     </w:p>
@@ -268,8 +397,7 @@
       </w:pPr>
       <w:r>
         <w:rPr>
-          <w:b/>
-          <w:bCs/>
+          <w:highlight w:val="yellow"/>
         </w:rPr>
       </w:r>
     </w:p>
@@ -677,8 +805,7 @@
       </w:pPr>
       <w:r>
         <w:rPr>
-          <w:b/>
-          <w:bCs/>
+          <w:highlight w:val="yellow"/>
         </w:rPr>
       </w:r>
     </w:p>
@@ -1788,7 +1915,9 @@
         </w:rPr>
       </w:pPr>
       <w:r>
-        <w:rPr/>
+        <w:rPr>
+          <w:highlight w:val="yellow"/>
+        </w:rPr>
       </w:r>
     </w:p>
     <w:p>
@@ -5826,6 +5955,11 @@
       <w:u w:val="single"/>
       <w:lang w:val="zxx" w:eastAsia="zxx" w:bidi="zxx"/>
     </w:rPr>
+  </w:style>
+  <w:style w:type="character" w:styleId="ListLabel2">
+    <w:name w:val="ListLabel 2"/>
+    <w:qFormat/>
+    <w:rPr/>
   </w:style>
   <w:style w:type="paragraph" w:styleId="Heading">
     <w:name w:val="Heading"/>

</xml_diff>

<commit_message>
updated librosa to 0.7.2
</commit_message>
<xml_diff>
--- a/THIRD-PARTY-NOTICES.docx
+++ b/THIRD-PARTY-NOTICES.docx
@@ -200,7 +200,9 @@
         </w:rPr>
       </w:pPr>
       <w:r>
-        <w:rPr/>
+        <w:rPr>
+          <w:rFonts w:cs="Calibri" w:cstheme="minorHAnsi"/>
+        </w:rPr>
       </w:r>
     </w:p>
     <w:p>
@@ -213,7 +215,10 @@
         </w:rPr>
       </w:pPr>
       <w:r>
-        <w:rPr/>
+        <w:rPr>
+          <w:rFonts w:eastAsia="Carlito" w:cs="Carlito" w:ascii="Carlito" w:hAnsi="Carlito"/>
+          <w:i/>
+        </w:rPr>
       </w:r>
     </w:p>
     <w:p>
@@ -1825,11 +1830,7 @@
     <w:p>
       <w:pPr>
         <w:pStyle w:val="Normal"/>
-        <w:rPr>
-          <w:b/>
-          <w:b/>
-          <w:bCs/>
-        </w:rPr>
+        <w:rPr/>
       </w:pPr>
       <w:r>
         <w:rPr>
@@ -1837,7 +1838,15 @@
           <w:bCs/>
           <w:highlight w:val="yellow"/>
         </w:rPr>
-        <w:t>Librosa 0.7.1</w:t>
+        <w:t>Librosa 0.7.</w:t>
+      </w:r>
+      <w:r>
+        <w:rPr>
+          <w:b/>
+          <w:bCs/>
+          <w:highlight w:val="yellow"/>
+        </w:rPr>
+        <w:t>2</w:t>
       </w:r>
     </w:p>
     <w:p>
@@ -5958,6 +5967,11 @@
   </w:style>
   <w:style w:type="character" w:styleId="ListLabel2">
     <w:name w:val="ListLabel 2"/>
+    <w:qFormat/>
+    <w:rPr/>
+  </w:style>
+  <w:style w:type="character" w:styleId="ListLabel3">
+    <w:name w:val="ListLabel 3"/>
     <w:qFormat/>
     <w:rPr/>
   </w:style>

</xml_diff>

<commit_message>
updated docs with new name: SoundPy
</commit_message>
<xml_diff>
--- a/THIRD-PARTY-NOTICES.docx
+++ b/THIRD-PARTY-NOTICES.docx
@@ -7,6 +7,7 @@
         <w:pStyle w:val="Normal"/>
         <w:rPr/>
       </w:pPr>
+      <w:bookmarkStart w:id="0" w:name="__DdeLink__477_2638475860"/>
       <w:r>
         <w:rPr>
           <w:rFonts w:eastAsia="Carlito" w:cs="Carlito" w:ascii="Carlito" w:hAnsi="Carlito"/>
@@ -14,8 +15,9 @@
           <w:i w:val="false"/>
           <w:iCs w:val="false"/>
         </w:rPr>
-        <w:t>PySoundTool</w:t>
-      </w:r>
+        <w:t>SoundPy</w:t>
+      </w:r>
+      <w:bookmarkEnd w:id="0"/>
       <w:r>
         <w:rPr>
           <w:rFonts w:eastAsia="Carlito" w:cs="Carlito" w:ascii="Carlito" w:hAnsi="Carlito"/>
@@ -42,7 +44,7 @@
           <w:i w:val="false"/>
           <w:iCs w:val="false"/>
         </w:rPr>
-        <w:t>PySoundTool</w:t>
+        <w:t>SoundPy</w:t>
       </w:r>
       <w:r>
         <w:rPr>
@@ -179,8 +181,8 @@
         </w:rPr>
         <w:t>framework is free software: you can redistribute it and/or modify it under the terms of the GNU General Public License as published by the Free Software Foundation, either version 3 of the License, or (at y</w:t>
       </w:r>
-      <w:bookmarkStart w:id="0" w:name="_GoBack"/>
-      <w:bookmarkEnd w:id="0"/>
+      <w:bookmarkStart w:id="1" w:name="_GoBack"/>
+      <w:bookmarkEnd w:id="1"/>
       <w:r>
         <w:rPr>
           <w:rFonts w:cs="Calibri" w:cstheme="minorHAnsi"/>
@@ -1838,15 +1840,7 @@
           <w:bCs/>
           <w:highlight w:val="yellow"/>
         </w:rPr>
-        <w:t>Librosa 0.7.</w:t>
-      </w:r>
-      <w:r>
-        <w:rPr>
-          <w:b/>
-          <w:bCs/>
-          <w:highlight w:val="yellow"/>
-        </w:rPr>
-        <w:t>2</w:t>
+        <w:t>Librosa 0.7.2</w:t>
       </w:r>
     </w:p>
     <w:p>
@@ -1854,8 +1848,8 @@
         <w:pStyle w:val="Heading2"/>
         <w:rPr/>
       </w:pPr>
-      <w:bookmarkStart w:id="1" w:name="user-content-isc-license"/>
-      <w:bookmarkEnd w:id="1"/>
+      <w:bookmarkStart w:id="2" w:name="user-content-isc-license"/>
+      <w:bookmarkEnd w:id="2"/>
       <w:r>
         <w:rPr/>
         <w:t>ISC License</w:t>
@@ -5972,6 +5966,11 @@
   </w:style>
   <w:style w:type="character" w:styleId="ListLabel3">
     <w:name w:val="ListLabel 3"/>
+    <w:qFormat/>
+    <w:rPr/>
+  </w:style>
+  <w:style w:type="character" w:styleId="ListLabel4">
+    <w:name w:val="ListLabel 4"/>
     <w:qFormat/>
     <w:rPr/>
   </w:style>

</xml_diff>